<commit_message>
Empezando el diagrama de clases
</commit_message>
<xml_diff>
--- a/Documentación.docx
+++ b/Documentación.docx
@@ -7004,9 +7004,468 @@
           <w:rFonts w:ascii="Arial" w:hAnsi="Arial" w:cs="Arial"/>
           <w:sz w:val="24"/>
           <w:szCs w:val="24"/>
-        </w:rPr>
-      </w:pPr>
-    </w:p>
+          <w:u w:val="single"/>
+        </w:rPr>
+      </w:pPr>
+      <w:r>
+        <w:rPr>
+          <w:rFonts w:ascii="Arial" w:hAnsi="Arial" w:cs="Arial"/>
+          <w:sz w:val="24"/>
+          <w:szCs w:val="24"/>
+          <w:u w:val="single"/>
+        </w:rPr>
+        <w:lastRenderedPageBreak/>
+        <w:t>ENLACES</w:t>
+      </w:r>
+    </w:p>
+    <w:tbl>
+      <w:tblPr>
+        <w:tblStyle w:val="Tablaconcuadrcula"/>
+        <w:tblW w:w="0" w:type="auto"/>
+        <w:tblBorders>
+          <w:top w:val="none" w:sz="0" w:space="0" w:color="auto"/>
+          <w:left w:val="none" w:sz="0" w:space="0" w:color="auto"/>
+          <w:bottom w:val="none" w:sz="0" w:space="0" w:color="auto"/>
+          <w:right w:val="none" w:sz="0" w:space="0" w:color="auto"/>
+          <w:insideH w:val="none" w:sz="0" w:space="0" w:color="auto"/>
+          <w:insideV w:val="none" w:sz="0" w:space="0" w:color="auto"/>
+        </w:tblBorders>
+        <w:tblLook w:val="04A0" w:firstRow="1" w:lastRow="0" w:firstColumn="1" w:lastColumn="0" w:noHBand="0" w:noVBand="1"/>
+      </w:tblPr>
+      <w:tblGrid>
+        <w:gridCol w:w="8504"/>
+      </w:tblGrid>
+      <w:tr>
+        <w:tc>
+          <w:tcPr>
+            <w:tcW w:w="8504" w:type="dxa"/>
+            <w:shd w:val="clear" w:color="auto" w:fill="D0CECE" w:themeFill="background2" w:themeFillShade="E6"/>
+          </w:tcPr>
+          <w:p>
+            <w:pPr>
+              <w:jc w:val="center"/>
+              <w:rPr>
+                <w:rFonts w:ascii="Arial" w:hAnsi="Arial" w:cs="Arial"/>
+                <w:b/>
+                <w:bCs/>
+                <w:color w:val="6A9CE1"/>
+                <w:sz w:val="24"/>
+                <w:szCs w:val="24"/>
+              </w:rPr>
+            </w:pPr>
+          </w:p>
+          <w:p>
+            <w:pPr>
+              <w:jc w:val="center"/>
+              <w:rPr>
+                <w:rFonts w:ascii="Arial" w:hAnsi="Arial" w:cs="Arial"/>
+                <w:b/>
+                <w:bCs/>
+                <w:color w:val="6A9CE1"/>
+                <w:sz w:val="24"/>
+                <w:szCs w:val="24"/>
+              </w:rPr>
+            </w:pPr>
+            <w:r>
+              <w:rPr>
+                <w:rFonts w:ascii="Arial" w:hAnsi="Arial" w:cs="Arial"/>
+                <w:b/>
+                <w:bCs/>
+                <w:color w:val="6A9CE1"/>
+                <w:sz w:val="24"/>
+                <w:szCs w:val="24"/>
+              </w:rPr>
+              <w:t>MER</w:t>
+            </w:r>
+          </w:p>
+          <w:p>
+            <w:pPr>
+              <w:jc w:val="center"/>
+              <w:rPr>
+                <w:rFonts w:ascii="Arial" w:hAnsi="Arial" w:cs="Arial"/>
+                <w:b/>
+                <w:bCs/>
+                <w:color w:val="6A9CE1"/>
+                <w:sz w:val="24"/>
+                <w:szCs w:val="24"/>
+              </w:rPr>
+            </w:pPr>
+          </w:p>
+        </w:tc>
+      </w:tr>
+      <w:tr>
+        <w:tc>
+          <w:tcPr>
+            <w:tcW w:w="8504" w:type="dxa"/>
+            <w:shd w:val="clear" w:color="auto" w:fill="F2F2F2" w:themeFill="background1" w:themeFillShade="F2"/>
+          </w:tcPr>
+          <w:p>
+            <w:pPr>
+              <w:jc w:val="center"/>
+              <w:rPr>
+                <w:rFonts w:ascii="Arial" w:hAnsi="Arial" w:cs="Arial"/>
+                <w:sz w:val="24"/>
+                <w:szCs w:val="24"/>
+              </w:rPr>
+            </w:pPr>
+          </w:p>
+          <w:p>
+            <w:pPr>
+              <w:jc w:val="center"/>
+              <w:rPr>
+                <w:rFonts w:ascii="Arial" w:hAnsi="Arial" w:cs="Arial"/>
+                <w:sz w:val="24"/>
+                <w:szCs w:val="24"/>
+              </w:rPr>
+            </w:pPr>
+            <w:hyperlink r:id="rId10" w:history="1">
+              <w:r>
+                <w:rPr>
+                  <w:rStyle w:val="Hipervnculo"/>
+                  <w:rFonts w:ascii="Arial" w:hAnsi="Arial" w:cs="Arial"/>
+                  <w:sz w:val="24"/>
+                  <w:szCs w:val="24"/>
+                </w:rPr>
+                <w:t>https://github.com/Josecp03/Proyecto_1DAM/blob/main/BDD/MER.png</w:t>
+              </w:r>
+            </w:hyperlink>
+          </w:p>
+          <w:p>
+            <w:pPr>
+              <w:jc w:val="center"/>
+              <w:rPr>
+                <w:rFonts w:ascii="Arial" w:hAnsi="Arial" w:cs="Arial"/>
+                <w:sz w:val="24"/>
+                <w:szCs w:val="24"/>
+              </w:rPr>
+            </w:pPr>
+          </w:p>
+        </w:tc>
+      </w:tr>
+      <w:tr>
+        <w:tc>
+          <w:tcPr>
+            <w:tcW w:w="8504" w:type="dxa"/>
+            <w:shd w:val="clear" w:color="auto" w:fill="D0CECE" w:themeFill="background2" w:themeFillShade="E6"/>
+          </w:tcPr>
+          <w:p>
+            <w:pPr>
+              <w:jc w:val="center"/>
+              <w:rPr>
+                <w:rFonts w:ascii="Arial" w:hAnsi="Arial" w:cs="Arial"/>
+                <w:b/>
+                <w:bCs/>
+                <w:color w:val="6A9CE1"/>
+                <w:sz w:val="24"/>
+                <w:szCs w:val="24"/>
+              </w:rPr>
+            </w:pPr>
+            <w:bookmarkStart w:id="5" w:name="_Hlk169196602"/>
+          </w:p>
+          <w:p>
+            <w:pPr>
+              <w:jc w:val="center"/>
+              <w:rPr>
+                <w:rFonts w:ascii="Arial" w:hAnsi="Arial" w:cs="Arial"/>
+                <w:b/>
+                <w:bCs/>
+                <w:color w:val="6A9CE1"/>
+                <w:sz w:val="24"/>
+                <w:szCs w:val="24"/>
+              </w:rPr>
+            </w:pPr>
+            <w:r>
+              <w:rPr>
+                <w:rFonts w:ascii="Arial" w:hAnsi="Arial" w:cs="Arial"/>
+                <w:b/>
+                <w:bCs/>
+                <w:color w:val="6A9CE1"/>
+                <w:sz w:val="24"/>
+                <w:szCs w:val="24"/>
+              </w:rPr>
+              <w:t>CREACIÓN DE USUARIO</w:t>
+            </w:r>
+          </w:p>
+          <w:p>
+            <w:pPr>
+              <w:jc w:val="center"/>
+              <w:rPr>
+                <w:rFonts w:ascii="Arial" w:hAnsi="Arial" w:cs="Arial"/>
+                <w:b/>
+                <w:bCs/>
+                <w:color w:val="6A9CE1"/>
+                <w:sz w:val="24"/>
+                <w:szCs w:val="24"/>
+              </w:rPr>
+            </w:pPr>
+          </w:p>
+        </w:tc>
+      </w:tr>
+      <w:tr>
+        <w:tc>
+          <w:tcPr>
+            <w:tcW w:w="8504" w:type="dxa"/>
+            <w:shd w:val="clear" w:color="auto" w:fill="F2F2F2" w:themeFill="background1" w:themeFillShade="F2"/>
+          </w:tcPr>
+          <w:p>
+            <w:pPr>
+              <w:jc w:val="center"/>
+              <w:rPr>
+                <w:rFonts w:ascii="Arial" w:hAnsi="Arial" w:cs="Arial"/>
+                <w:sz w:val="24"/>
+                <w:szCs w:val="24"/>
+              </w:rPr>
+            </w:pPr>
+          </w:p>
+          <w:p>
+            <w:pPr>
+              <w:jc w:val="center"/>
+              <w:rPr>
+                <w:rFonts w:ascii="Arial" w:hAnsi="Arial" w:cs="Arial"/>
+                <w:sz w:val="24"/>
+                <w:szCs w:val="24"/>
+              </w:rPr>
+            </w:pPr>
+            <w:hyperlink r:id="rId11" w:history="1">
+              <w:r>
+                <w:rPr>
+                  <w:rStyle w:val="Hipervnculo"/>
+                  <w:rFonts w:ascii="Arial" w:hAnsi="Arial" w:cs="Arial"/>
+                  <w:sz w:val="24"/>
+                  <w:szCs w:val="24"/>
+                </w:rPr>
+                <w:t>https://github.com/Josecp03/Proyecto_1DAM/blob/main/BDD/Creaci%C3%B3nUsuario.sql</w:t>
+              </w:r>
+            </w:hyperlink>
+          </w:p>
+          <w:p>
+            <w:pPr>
+              <w:jc w:val="center"/>
+              <w:rPr>
+                <w:rFonts w:ascii="Arial" w:hAnsi="Arial" w:cs="Arial"/>
+                <w:sz w:val="24"/>
+                <w:szCs w:val="24"/>
+              </w:rPr>
+            </w:pPr>
+          </w:p>
+        </w:tc>
+      </w:tr>
+      <w:tr>
+        <w:tc>
+          <w:tcPr>
+            <w:tcW w:w="8504" w:type="dxa"/>
+            <w:shd w:val="clear" w:color="auto" w:fill="D0CECE" w:themeFill="background2" w:themeFillShade="E6"/>
+          </w:tcPr>
+          <w:p>
+            <w:pPr>
+              <w:jc w:val="center"/>
+              <w:rPr>
+                <w:rFonts w:ascii="Arial" w:hAnsi="Arial" w:cs="Arial"/>
+                <w:b/>
+                <w:bCs/>
+                <w:color w:val="6A9CE1"/>
+                <w:sz w:val="24"/>
+                <w:szCs w:val="24"/>
+              </w:rPr>
+            </w:pPr>
+          </w:p>
+          <w:p>
+            <w:pPr>
+              <w:jc w:val="center"/>
+              <w:rPr>
+                <w:rFonts w:ascii="Arial" w:hAnsi="Arial" w:cs="Arial"/>
+                <w:b/>
+                <w:bCs/>
+                <w:color w:val="6A9CE1"/>
+                <w:sz w:val="24"/>
+                <w:szCs w:val="24"/>
+              </w:rPr>
+            </w:pPr>
+            <w:r>
+              <w:rPr>
+                <w:rFonts w:ascii="Arial" w:hAnsi="Arial" w:cs="Arial"/>
+                <w:b/>
+                <w:bCs/>
+                <w:color w:val="6A9CE1"/>
+                <w:sz w:val="24"/>
+                <w:szCs w:val="24"/>
+              </w:rPr>
+              <w:t>BASE DE DATOS</w:t>
+            </w:r>
+          </w:p>
+          <w:p>
+            <w:pPr>
+              <w:jc w:val="center"/>
+              <w:rPr>
+                <w:rFonts w:ascii="Arial" w:hAnsi="Arial" w:cs="Arial"/>
+                <w:b/>
+                <w:bCs/>
+                <w:color w:val="6A9CE1"/>
+                <w:sz w:val="24"/>
+                <w:szCs w:val="24"/>
+              </w:rPr>
+            </w:pPr>
+          </w:p>
+        </w:tc>
+      </w:tr>
+      <w:tr>
+        <w:tc>
+          <w:tcPr>
+            <w:tcW w:w="8504" w:type="dxa"/>
+            <w:shd w:val="clear" w:color="auto" w:fill="F2F2F2" w:themeFill="background1" w:themeFillShade="F2"/>
+          </w:tcPr>
+          <w:p>
+            <w:pPr>
+              <w:jc w:val="center"/>
+              <w:rPr>
+                <w:rFonts w:ascii="Arial" w:hAnsi="Arial" w:cs="Arial"/>
+                <w:sz w:val="24"/>
+                <w:szCs w:val="24"/>
+              </w:rPr>
+            </w:pPr>
+          </w:p>
+          <w:p>
+            <w:pPr>
+              <w:jc w:val="center"/>
+              <w:rPr>
+                <w:rFonts w:ascii="Arial" w:hAnsi="Arial" w:cs="Arial"/>
+                <w:sz w:val="24"/>
+                <w:szCs w:val="24"/>
+              </w:rPr>
+            </w:pPr>
+            <w:hyperlink r:id="rId12" w:history="1">
+              <w:r>
+                <w:rPr>
+                  <w:rStyle w:val="Hipervnculo"/>
+                  <w:rFonts w:ascii="Arial" w:hAnsi="Arial" w:cs="Arial"/>
+                  <w:sz w:val="24"/>
+                  <w:szCs w:val="24"/>
+                </w:rPr>
+                <w:t>https://github.com/Josecp03/Proyecto_1DAM/blob/main/BDD/BD.sql</w:t>
+              </w:r>
+            </w:hyperlink>
+          </w:p>
+          <w:p>
+            <w:pPr>
+              <w:jc w:val="center"/>
+              <w:rPr>
+                <w:rFonts w:ascii="Arial" w:hAnsi="Arial" w:cs="Arial"/>
+                <w:sz w:val="24"/>
+                <w:szCs w:val="24"/>
+              </w:rPr>
+            </w:pPr>
+          </w:p>
+        </w:tc>
+      </w:tr>
+      <w:tr>
+        <w:tc>
+          <w:tcPr>
+            <w:tcW w:w="8504" w:type="dxa"/>
+            <w:shd w:val="clear" w:color="auto" w:fill="D0CECE" w:themeFill="background2" w:themeFillShade="E6"/>
+          </w:tcPr>
+          <w:p>
+            <w:pPr>
+              <w:jc w:val="center"/>
+              <w:rPr>
+                <w:rFonts w:ascii="Arial" w:hAnsi="Arial" w:cs="Arial"/>
+                <w:b/>
+                <w:bCs/>
+                <w:color w:val="6A9CE1"/>
+                <w:sz w:val="24"/>
+                <w:szCs w:val="24"/>
+              </w:rPr>
+            </w:pPr>
+          </w:p>
+          <w:p>
+            <w:pPr>
+              <w:jc w:val="center"/>
+              <w:rPr>
+                <w:rFonts w:ascii="Arial" w:hAnsi="Arial" w:cs="Arial"/>
+                <w:b/>
+                <w:bCs/>
+                <w:color w:val="6A9CE1"/>
+                <w:sz w:val="24"/>
+                <w:szCs w:val="24"/>
+              </w:rPr>
+            </w:pPr>
+            <w:r>
+              <w:rPr>
+                <w:rFonts w:ascii="Arial" w:hAnsi="Arial" w:cs="Arial"/>
+                <w:b/>
+                <w:bCs/>
+                <w:color w:val="6A9CE1"/>
+                <w:sz w:val="24"/>
+                <w:szCs w:val="24"/>
+              </w:rPr>
+              <w:t>PRUEBAS</w:t>
+            </w:r>
+          </w:p>
+          <w:p>
+            <w:pPr>
+              <w:jc w:val="center"/>
+              <w:rPr>
+                <w:rFonts w:ascii="Arial" w:hAnsi="Arial" w:cs="Arial"/>
+                <w:b/>
+                <w:bCs/>
+                <w:color w:val="6A9CE1"/>
+                <w:sz w:val="24"/>
+                <w:szCs w:val="24"/>
+              </w:rPr>
+            </w:pPr>
+          </w:p>
+        </w:tc>
+      </w:tr>
+      <w:tr>
+        <w:tc>
+          <w:tcPr>
+            <w:tcW w:w="8504" w:type="dxa"/>
+            <w:shd w:val="clear" w:color="auto" w:fill="F2F2F2" w:themeFill="background1" w:themeFillShade="F2"/>
+          </w:tcPr>
+          <w:p>
+            <w:pPr>
+              <w:jc w:val="center"/>
+              <w:rPr>
+                <w:rFonts w:ascii="Arial" w:hAnsi="Arial" w:cs="Arial"/>
+                <w:sz w:val="24"/>
+                <w:szCs w:val="24"/>
+              </w:rPr>
+            </w:pPr>
+          </w:p>
+          <w:p>
+            <w:pPr>
+              <w:jc w:val="center"/>
+              <w:rPr>
+                <w:rFonts w:ascii="Arial" w:hAnsi="Arial" w:cs="Arial"/>
+                <w:sz w:val="24"/>
+                <w:szCs w:val="24"/>
+              </w:rPr>
+            </w:pPr>
+            <w:hyperlink r:id="rId13" w:history="1">
+              <w:r>
+                <w:rPr>
+                  <w:rStyle w:val="Hipervnculo"/>
+                  <w:rFonts w:ascii="Arial" w:hAnsi="Arial" w:cs="Arial"/>
+                  <w:sz w:val="24"/>
+                  <w:szCs w:val="24"/>
+                </w:rPr>
+                <w:t>https://github.com/Josecp03/Proyecto_1DAM/blob/main/BDD/Pruebas.sql</w:t>
+              </w:r>
+            </w:hyperlink>
+          </w:p>
+          <w:p>
+            <w:pPr>
+              <w:jc w:val="center"/>
+              <w:rPr>
+                <w:rFonts w:ascii="Arial" w:hAnsi="Arial" w:cs="Arial"/>
+                <w:sz w:val="24"/>
+                <w:szCs w:val="24"/>
+              </w:rPr>
+            </w:pPr>
+          </w:p>
+        </w:tc>
+      </w:tr>
+      <w:bookmarkEnd w:id="5"/>
+    </w:tbl>
     <w:p>
       <w:pPr>
         <w:pStyle w:val="Ttulo3"/>
@@ -7020,7 +7479,10 @@
           <w:u w:val="single"/>
         </w:rPr>
       </w:pPr>
-      <w:r>
+    </w:p>
+    <w:p>
+      <w:pPr>
+        <w:pStyle w:val="Ttulo3"/>
         <w:rPr>
           <w:rFonts w:ascii="Arial" w:hAnsi="Arial" w:cs="Arial"/>
           <w:b/>
@@ -7030,8 +7492,7 @@
           <w:color w:val="auto"/>
           <w:u w:val="single"/>
         </w:rPr>
-        <w:t>4</w:t>
-      </w:r>
+      </w:pPr>
       <w:r>
         <w:rPr>
           <w:rFonts w:ascii="Arial" w:hAnsi="Arial" w:cs="Arial"/>
@@ -7042,7 +7503,7 @@
           <w:color w:val="auto"/>
           <w:u w:val="single"/>
         </w:rPr>
-        <w:t>.</w:t>
+        <w:t>4</w:t>
       </w:r>
       <w:r>
         <w:rPr>
@@ -7054,7 +7515,7 @@
           <w:color w:val="auto"/>
           <w:u w:val="single"/>
         </w:rPr>
-        <w:t>1</w:t>
+        <w:t>.</w:t>
       </w:r>
       <w:r>
         <w:rPr>
@@ -7066,7 +7527,7 @@
           <w:color w:val="auto"/>
           <w:u w:val="single"/>
         </w:rPr>
-        <w:t>.1</w:t>
+        <w:t>1</w:t>
       </w:r>
       <w:r>
         <w:rPr>
@@ -7078,6 +7539,18 @@
           <w:color w:val="auto"/>
           <w:u w:val="single"/>
         </w:rPr>
+        <w:t>.1</w:t>
+      </w:r>
+      <w:r>
+        <w:rPr>
+          <w:rFonts w:ascii="Arial" w:hAnsi="Arial" w:cs="Arial"/>
+          <w:b/>
+          <w:bCs/>
+          <w:i/>
+          <w:iCs/>
+          <w:color w:val="auto"/>
+          <w:u w:val="single"/>
+        </w:rPr>
         <w:t xml:space="preserve"> DIAGRAMA DE CLASES</w:t>
       </w:r>
     </w:p>
@@ -7275,8 +7748,8 @@
       </w:pPr>
     </w:p>
     <w:sectPr>
-      <w:headerReference w:type="default" r:id="rId10"/>
-      <w:footerReference w:type="default" r:id="rId11"/>
+      <w:headerReference w:type="default" r:id="rId14"/>
+      <w:footerReference w:type="default" r:id="rId15"/>
       <w:pgSz w:w="11906" w:h="16838"/>
       <w:pgMar w:top="1417" w:right="1701" w:bottom="1417" w:left="1701" w:header="708" w:footer="708" w:gutter="0"/>
       <w:cols w:space="708"/>
@@ -9398,6 +9871,18 @@
       </w:tcPr>
     </w:tblStylePr>
   </w:style>
+  <w:style w:type="character" w:styleId="Mencinsinresolver">
+    <w:name w:val="Unresolved Mention"/>
+    <w:basedOn w:val="Fuentedeprrafopredeter"/>
+    <w:uiPriority w:val="99"/>
+    <w:semiHidden/>
+    <w:unhideWhenUsed/>
+    <w:rsid w:val="00384B16"/>
+    <w:rPr>
+      <w:color w:val="605E5C"/>
+      <w:shd w:val="clear" w:color="auto" w:fill="E1DFDD"/>
+    </w:rPr>
+  </w:style>
 </w:styles>
 </file>
 

</xml_diff>

<commit_message>
Diagrama de Clases finalizado
</commit_message>
<xml_diff>
--- a/Documentación.docx
+++ b/Documentación.docx
@@ -7554,6 +7554,1121 @@
         <w:t xml:space="preserve"> DIAGRAMA DE CLASES</w:t>
       </w:r>
     </w:p>
+    <w:p>
+      <w:pPr>
+        <w:rPr>
+          <w:sz w:val="2"/>
+          <w:szCs w:val="2"/>
+        </w:rPr>
+      </w:pPr>
+    </w:p>
+    <w:p>
+      <w:pPr>
+        <w:rPr>
+          <w:rFonts w:ascii="Arial" w:hAnsi="Arial" w:cs="Arial"/>
+          <w:sz w:val="24"/>
+          <w:szCs w:val="24"/>
+          <w:u w:val="single"/>
+        </w:rPr>
+      </w:pPr>
+      <w:r>
+        <w:rPr>
+          <w:rFonts w:ascii="Arial" w:hAnsi="Arial" w:cs="Arial"/>
+          <w:sz w:val="24"/>
+          <w:szCs w:val="24"/>
+          <w:u w:val="single"/>
+        </w:rPr>
+        <w:t>CLASES</w:t>
+      </w:r>
+    </w:p>
+    <w:tbl>
+      <w:tblPr>
+        <w:tblStyle w:val="Tablaconcuadrcula4-nfasis5"/>
+        <w:tblW w:w="0" w:type="auto"/>
+        <w:tblLook w:val="04A0" w:firstRow="1" w:lastRow="0" w:firstColumn="1" w:lastColumn="0" w:noHBand="0" w:noVBand="1"/>
+      </w:tblPr>
+      <w:tblGrid>
+        <w:gridCol w:w="8494"/>
+      </w:tblGrid>
+      <w:tr>
+        <w:trPr>
+          <w:cnfStyle w:val="100000000000" w:firstRow="1" w:lastRow="0" w:firstColumn="0" w:lastColumn="0" w:oddVBand="0" w:evenVBand="0" w:oddHBand="0" w:evenHBand="0" w:firstRowFirstColumn="0" w:firstRowLastColumn="0" w:lastRowFirstColumn="0" w:lastRowLastColumn="0"/>
+        </w:trPr>
+        <w:tc>
+          <w:tcPr>
+            <w:cnfStyle w:val="001000000000" w:firstRow="0" w:lastRow="0" w:firstColumn="1" w:lastColumn="0" w:oddVBand="0" w:evenVBand="0" w:oddHBand="0" w:evenHBand="0" w:firstRowFirstColumn="0" w:firstRowLastColumn="0" w:lastRowFirstColumn="0" w:lastRowLastColumn="0"/>
+            <w:tcW w:w="8494" w:type="dxa"/>
+            <w:shd w:val="clear" w:color="auto" w:fill="DEEAF6" w:themeFill="accent5" w:themeFillTint="33"/>
+          </w:tcPr>
+          <w:p>
+            <w:pPr>
+              <w:jc w:val="both"/>
+              <w:rPr>
+                <w:rFonts w:ascii="Arial" w:hAnsi="Arial" w:cs="Arial"/>
+                <w:b w:val="0"/>
+                <w:bCs w:val="0"/>
+              </w:rPr>
+            </w:pPr>
+          </w:p>
+          <w:p>
+            <w:pPr>
+              <w:jc w:val="both"/>
+              <w:rPr>
+                <w:rFonts w:ascii="Arial" w:hAnsi="Arial" w:cs="Arial"/>
+                <w:b w:val="0"/>
+                <w:bCs w:val="0"/>
+              </w:rPr>
+            </w:pPr>
+            <w:r>
+              <w:rPr>
+                <w:rFonts w:ascii="Arial" w:hAnsi="Arial" w:cs="Arial"/>
+              </w:rPr>
+              <w:drawing>
+                <wp:anchor distT="0" distB="0" distL="114300" distR="114300" simplePos="0" relativeHeight="251660288" behindDoc="0" locked="0" layoutInCell="1" allowOverlap="1" wp14:anchorId="069B5E58" wp14:editId="328EC78C">
+                  <wp:simplePos x="0" y="0"/>
+                  <wp:positionH relativeFrom="column">
+                    <wp:posOffset>670560</wp:posOffset>
+                  </wp:positionH>
+                  <wp:positionV relativeFrom="paragraph">
+                    <wp:posOffset>122555</wp:posOffset>
+                  </wp:positionV>
+                  <wp:extent cx="3911600" cy="2673350"/>
+                  <wp:effectExtent l="0" t="0" r="0" b="0"/>
+                  <wp:wrapSquare wrapText="bothSides"/>
+                  <wp:docPr id="1853495250" name="Imagen 1"/>
+                  <wp:cNvGraphicFramePr>
+                    <a:graphicFrameLocks xmlns:a="http://schemas.openxmlformats.org/drawingml/2006/main" noChangeAspect="1"/>
+                  </wp:cNvGraphicFramePr>
+                  <a:graphic xmlns:a="http://schemas.openxmlformats.org/drawingml/2006/main">
+                    <a:graphicData uri="http://schemas.openxmlformats.org/drawingml/2006/picture">
+                      <pic:pic xmlns:pic="http://schemas.openxmlformats.org/drawingml/2006/picture">
+                        <pic:nvPicPr>
+                          <pic:cNvPr id="1853495250" name=""/>
+                          <pic:cNvPicPr/>
+                        </pic:nvPicPr>
+                        <pic:blipFill>
+                          <a:blip r:embed="rId14">
+                            <a:extLst>
+                              <a:ext uri="{28A0092B-C50C-407E-A947-70E740481C1C}">
+                                <a14:useLocalDpi xmlns:a14="http://schemas.microsoft.com/office/drawing/2010/main" val="0"/>
+                              </a:ext>
+                            </a:extLst>
+                          </a:blip>
+                          <a:stretch>
+                            <a:fillRect/>
+                          </a:stretch>
+                        </pic:blipFill>
+                        <pic:spPr>
+                          <a:xfrm>
+                            <a:off x="0" y="0"/>
+                            <a:ext cx="3911600" cy="2673350"/>
+                          </a:xfrm>
+                          <a:prstGeom prst="rect">
+                            <a:avLst/>
+                          </a:prstGeom>
+                        </pic:spPr>
+                      </pic:pic>
+                    </a:graphicData>
+                  </a:graphic>
+                </wp:anchor>
+              </w:drawing>
+            </w:r>
+          </w:p>
+          <w:p>
+            <w:pPr>
+              <w:jc w:val="both"/>
+              <w:rPr>
+                <w:rFonts w:ascii="Arial" w:hAnsi="Arial" w:cs="Arial"/>
+              </w:rPr>
+            </w:pPr>
+          </w:p>
+          <w:p>
+            <w:pPr>
+              <w:jc w:val="center"/>
+              <w:rPr>
+                <w:rFonts w:ascii="Arial" w:hAnsi="Arial" w:cs="Arial"/>
+                <w:b w:val="0"/>
+                <w:bCs w:val="0"/>
+              </w:rPr>
+            </w:pPr>
+          </w:p>
+          <w:p>
+            <w:pPr>
+              <w:rPr>
+                <w:rFonts w:ascii="Arial" w:hAnsi="Arial" w:cs="Arial"/>
+                <w:b w:val="0"/>
+                <w:bCs w:val="0"/>
+              </w:rPr>
+            </w:pPr>
+          </w:p>
+          <w:p>
+            <w:pPr>
+              <w:rPr>
+                <w:rFonts w:ascii="Arial" w:hAnsi="Arial" w:cs="Arial"/>
+                <w:b w:val="0"/>
+                <w:bCs w:val="0"/>
+              </w:rPr>
+            </w:pPr>
+          </w:p>
+          <w:p>
+            <w:pPr>
+              <w:rPr>
+                <w:rFonts w:ascii="Arial" w:hAnsi="Arial" w:cs="Arial"/>
+              </w:rPr>
+            </w:pPr>
+          </w:p>
+          <w:p>
+            <w:pPr>
+              <w:jc w:val="both"/>
+              <w:rPr>
+                <w:rFonts w:ascii="Arial" w:hAnsi="Arial" w:cs="Arial"/>
+              </w:rPr>
+            </w:pPr>
+          </w:p>
+          <w:p>
+            <w:pPr>
+              <w:jc w:val="both"/>
+              <w:rPr>
+                <w:rFonts w:ascii="Arial" w:hAnsi="Arial" w:cs="Arial"/>
+              </w:rPr>
+            </w:pPr>
+          </w:p>
+          <w:p>
+            <w:pPr>
+              <w:jc w:val="both"/>
+              <w:rPr>
+                <w:rFonts w:ascii="Arial" w:hAnsi="Arial" w:cs="Arial"/>
+              </w:rPr>
+            </w:pPr>
+          </w:p>
+          <w:p>
+            <w:pPr>
+              <w:jc w:val="both"/>
+              <w:rPr>
+                <w:rFonts w:ascii="Arial" w:hAnsi="Arial" w:cs="Arial"/>
+              </w:rPr>
+            </w:pPr>
+          </w:p>
+          <w:p>
+            <w:pPr>
+              <w:jc w:val="both"/>
+              <w:rPr>
+                <w:rFonts w:ascii="Arial" w:hAnsi="Arial" w:cs="Arial"/>
+              </w:rPr>
+            </w:pPr>
+          </w:p>
+          <w:p>
+            <w:pPr>
+              <w:jc w:val="both"/>
+              <w:rPr>
+                <w:rFonts w:ascii="Arial" w:hAnsi="Arial" w:cs="Arial"/>
+              </w:rPr>
+            </w:pPr>
+          </w:p>
+          <w:p>
+            <w:pPr>
+              <w:jc w:val="both"/>
+              <w:rPr>
+                <w:rFonts w:ascii="Arial" w:hAnsi="Arial" w:cs="Arial"/>
+              </w:rPr>
+            </w:pPr>
+          </w:p>
+          <w:p>
+            <w:pPr>
+              <w:jc w:val="both"/>
+              <w:rPr>
+                <w:rFonts w:ascii="Arial" w:hAnsi="Arial" w:cs="Arial"/>
+              </w:rPr>
+            </w:pPr>
+          </w:p>
+          <w:p>
+            <w:pPr>
+              <w:jc w:val="both"/>
+              <w:rPr>
+                <w:rFonts w:ascii="Arial" w:hAnsi="Arial" w:cs="Arial"/>
+              </w:rPr>
+            </w:pPr>
+          </w:p>
+          <w:p>
+            <w:pPr>
+              <w:jc w:val="both"/>
+              <w:rPr>
+                <w:rFonts w:ascii="Arial" w:hAnsi="Arial" w:cs="Arial"/>
+              </w:rPr>
+            </w:pPr>
+          </w:p>
+          <w:p>
+            <w:pPr>
+              <w:jc w:val="both"/>
+              <w:rPr>
+                <w:rFonts w:ascii="Arial" w:hAnsi="Arial" w:cs="Arial"/>
+              </w:rPr>
+            </w:pPr>
+          </w:p>
+          <w:p>
+            <w:pPr>
+              <w:jc w:val="both"/>
+              <w:rPr>
+                <w:rFonts w:ascii="Arial" w:hAnsi="Arial" w:cs="Arial"/>
+              </w:rPr>
+            </w:pPr>
+          </w:p>
+          <w:p>
+            <w:pPr>
+              <w:jc w:val="both"/>
+              <w:rPr>
+                <w:rFonts w:ascii="Arial" w:hAnsi="Arial" w:cs="Arial"/>
+                <w:b w:val="0"/>
+                <w:bCs w:val="0"/>
+              </w:rPr>
+            </w:pPr>
+          </w:p>
+        </w:tc>
+      </w:tr>
+      <w:tr>
+        <w:trPr>
+          <w:cnfStyle w:val="000000100000" w:firstRow="0" w:lastRow="0" w:firstColumn="0" w:lastColumn="0" w:oddVBand="0" w:evenVBand="0" w:oddHBand="1" w:evenHBand="0" w:firstRowFirstColumn="0" w:firstRowLastColumn="0" w:lastRowFirstColumn="0" w:lastRowLastColumn="0"/>
+        </w:trPr>
+        <w:tc>
+          <w:tcPr>
+            <w:cnfStyle w:val="001000000000" w:firstRow="0" w:lastRow="0" w:firstColumn="1" w:lastColumn="0" w:oddVBand="0" w:evenVBand="0" w:oddHBand="0" w:evenHBand="0" w:firstRowFirstColumn="0" w:firstRowLastColumn="0" w:lastRowFirstColumn="0" w:lastRowLastColumn="0"/>
+            <w:tcW w:w="8494" w:type="dxa"/>
+          </w:tcPr>
+          <w:p>
+            <w:pPr>
+              <w:jc w:val="both"/>
+              <w:rPr>
+                <w:rFonts w:ascii="Arial" w:hAnsi="Arial" w:cs="Arial"/>
+                <w:b w:val="0"/>
+                <w:bCs w:val="0"/>
+              </w:rPr>
+            </w:pPr>
+          </w:p>
+          <w:p>
+            <w:pPr>
+              <w:jc w:val="center"/>
+              <w:rPr>
+                <w:rFonts w:ascii="Arial" w:hAnsi="Arial" w:cs="Arial"/>
+                <w:b w:val="0"/>
+                <w:bCs w:val="0"/>
+              </w:rPr>
+            </w:pPr>
+            <w:r>
+              <w:rPr>
+                <w:rFonts w:ascii="Arial" w:hAnsi="Arial" w:cs="Arial"/>
+                <w:b w:val="0"/>
+                <w:bCs w:val="0"/>
+              </w:rPr>
+              <w:drawing>
+                <wp:inline distT="0" distB="0" distL="0" distR="0" wp14:anchorId="57C3E9B1" wp14:editId="11E904D8">
+                  <wp:extent cx="3695890" cy="5855001"/>
+                  <wp:effectExtent l="0" t="0" r="0" b="0"/>
+                  <wp:docPr id="1827842610" name="Imagen 1"/>
+                  <wp:cNvGraphicFramePr>
+                    <a:graphicFrameLocks xmlns:a="http://schemas.openxmlformats.org/drawingml/2006/main" noChangeAspect="1"/>
+                  </wp:cNvGraphicFramePr>
+                  <a:graphic xmlns:a="http://schemas.openxmlformats.org/drawingml/2006/main">
+                    <a:graphicData uri="http://schemas.openxmlformats.org/drawingml/2006/picture">
+                      <pic:pic xmlns:pic="http://schemas.openxmlformats.org/drawingml/2006/picture">
+                        <pic:nvPicPr>
+                          <pic:cNvPr id="1827842610" name=""/>
+                          <pic:cNvPicPr/>
+                        </pic:nvPicPr>
+                        <pic:blipFill>
+                          <a:blip r:embed="rId15"/>
+                          <a:stretch>
+                            <a:fillRect/>
+                          </a:stretch>
+                        </pic:blipFill>
+                        <pic:spPr>
+                          <a:xfrm>
+                            <a:off x="0" y="0"/>
+                            <a:ext cx="3695890" cy="5855001"/>
+                          </a:xfrm>
+                          <a:prstGeom prst="rect">
+                            <a:avLst/>
+                          </a:prstGeom>
+                        </pic:spPr>
+                      </pic:pic>
+                    </a:graphicData>
+                  </a:graphic>
+                </wp:inline>
+              </w:drawing>
+            </w:r>
+          </w:p>
+          <w:p>
+            <w:pPr>
+              <w:jc w:val="both"/>
+              <w:rPr>
+                <w:rFonts w:ascii="Arial" w:hAnsi="Arial" w:cs="Arial"/>
+              </w:rPr>
+            </w:pPr>
+          </w:p>
+        </w:tc>
+      </w:tr>
+      <w:tr>
+        <w:tc>
+          <w:tcPr>
+            <w:cnfStyle w:val="001000000000" w:firstRow="0" w:lastRow="0" w:firstColumn="1" w:lastColumn="0" w:oddVBand="0" w:evenVBand="0" w:oddHBand="0" w:evenHBand="0" w:firstRowFirstColumn="0" w:firstRowLastColumn="0" w:lastRowFirstColumn="0" w:lastRowLastColumn="0"/>
+            <w:tcW w:w="8494" w:type="dxa"/>
+            <w:shd w:val="clear" w:color="auto" w:fill="DEEAF6" w:themeFill="accent5" w:themeFillTint="33"/>
+          </w:tcPr>
+          <w:p>
+            <w:pPr>
+              <w:jc w:val="both"/>
+              <w:rPr>
+                <w:rFonts w:ascii="Arial" w:hAnsi="Arial" w:cs="Arial"/>
+              </w:rPr>
+            </w:pPr>
+          </w:p>
+          <w:p>
+            <w:pPr>
+              <w:jc w:val="both"/>
+              <w:rPr>
+                <w:rFonts w:ascii="Arial" w:hAnsi="Arial" w:cs="Arial"/>
+              </w:rPr>
+            </w:pPr>
+          </w:p>
+          <w:p>
+            <w:pPr>
+              <w:jc w:val="center"/>
+              <w:rPr>
+                <w:rFonts w:ascii="Arial" w:hAnsi="Arial" w:cs="Arial"/>
+              </w:rPr>
+            </w:pPr>
+            <w:r>
+              <w:rPr>
+                <w:rFonts w:ascii="Arial" w:hAnsi="Arial" w:cs="Arial"/>
+              </w:rPr>
+              <w:drawing>
+                <wp:inline distT="0" distB="0" distL="0" distR="0" wp14:anchorId="199690AC" wp14:editId="4038D520">
+                  <wp:extent cx="3549832" cy="1949550"/>
+                  <wp:effectExtent l="0" t="0" r="0" b="0"/>
+                  <wp:docPr id="777578643" name="Imagen 1"/>
+                  <wp:cNvGraphicFramePr>
+                    <a:graphicFrameLocks xmlns:a="http://schemas.openxmlformats.org/drawingml/2006/main" noChangeAspect="1"/>
+                  </wp:cNvGraphicFramePr>
+                  <a:graphic xmlns:a="http://schemas.openxmlformats.org/drawingml/2006/main">
+                    <a:graphicData uri="http://schemas.openxmlformats.org/drawingml/2006/picture">
+                      <pic:pic xmlns:pic="http://schemas.openxmlformats.org/drawingml/2006/picture">
+                        <pic:nvPicPr>
+                          <pic:cNvPr id="777578643" name=""/>
+                          <pic:cNvPicPr/>
+                        </pic:nvPicPr>
+                        <pic:blipFill>
+                          <a:blip r:embed="rId16"/>
+                          <a:stretch>
+                            <a:fillRect/>
+                          </a:stretch>
+                        </pic:blipFill>
+                        <pic:spPr>
+                          <a:xfrm>
+                            <a:off x="0" y="0"/>
+                            <a:ext cx="3549832" cy="1949550"/>
+                          </a:xfrm>
+                          <a:prstGeom prst="rect">
+                            <a:avLst/>
+                          </a:prstGeom>
+                        </pic:spPr>
+                      </pic:pic>
+                    </a:graphicData>
+                  </a:graphic>
+                </wp:inline>
+              </w:drawing>
+            </w:r>
+          </w:p>
+          <w:p>
+            <w:pPr>
+              <w:jc w:val="both"/>
+              <w:rPr>
+                <w:rFonts w:ascii="Arial" w:hAnsi="Arial" w:cs="Arial"/>
+              </w:rPr>
+            </w:pPr>
+          </w:p>
+          <w:p>
+            <w:pPr>
+              <w:jc w:val="both"/>
+              <w:rPr>
+                <w:rFonts w:ascii="Arial" w:hAnsi="Arial" w:cs="Arial"/>
+              </w:rPr>
+            </w:pPr>
+          </w:p>
+          <w:p>
+            <w:pPr>
+              <w:jc w:val="both"/>
+              <w:rPr>
+                <w:rFonts w:ascii="Arial" w:hAnsi="Arial" w:cs="Arial"/>
+              </w:rPr>
+            </w:pPr>
+          </w:p>
+          <w:p>
+            <w:pPr>
+              <w:jc w:val="both"/>
+              <w:rPr>
+                <w:rFonts w:ascii="Arial" w:hAnsi="Arial" w:cs="Arial"/>
+              </w:rPr>
+            </w:pPr>
+          </w:p>
+          <w:p>
+            <w:pPr>
+              <w:jc w:val="center"/>
+              <w:rPr>
+                <w:rFonts w:ascii="Arial" w:hAnsi="Arial" w:cs="Arial"/>
+              </w:rPr>
+            </w:pPr>
+            <w:r>
+              <w:rPr>
+                <w:rFonts w:ascii="Arial" w:hAnsi="Arial" w:cs="Arial"/>
+              </w:rPr>
+              <w:drawing>
+                <wp:inline distT="0" distB="0" distL="0" distR="0" wp14:anchorId="6AC11802" wp14:editId="0CC304A2">
+                  <wp:extent cx="3511730" cy="4578585"/>
+                  <wp:effectExtent l="0" t="0" r="0" b="0"/>
+                  <wp:docPr id="191334343" name="Imagen 1"/>
+                  <wp:cNvGraphicFramePr>
+                    <a:graphicFrameLocks xmlns:a="http://schemas.openxmlformats.org/drawingml/2006/main" noChangeAspect="1"/>
+                  </wp:cNvGraphicFramePr>
+                  <a:graphic xmlns:a="http://schemas.openxmlformats.org/drawingml/2006/main">
+                    <a:graphicData uri="http://schemas.openxmlformats.org/drawingml/2006/picture">
+                      <pic:pic xmlns:pic="http://schemas.openxmlformats.org/drawingml/2006/picture">
+                        <pic:nvPicPr>
+                          <pic:cNvPr id="191334343" name=""/>
+                          <pic:cNvPicPr/>
+                        </pic:nvPicPr>
+                        <pic:blipFill>
+                          <a:blip r:embed="rId17"/>
+                          <a:stretch>
+                            <a:fillRect/>
+                          </a:stretch>
+                        </pic:blipFill>
+                        <pic:spPr>
+                          <a:xfrm>
+                            <a:off x="0" y="0"/>
+                            <a:ext cx="3511730" cy="4578585"/>
+                          </a:xfrm>
+                          <a:prstGeom prst="rect">
+                            <a:avLst/>
+                          </a:prstGeom>
+                        </pic:spPr>
+                      </pic:pic>
+                    </a:graphicData>
+                  </a:graphic>
+                </wp:inline>
+              </w:drawing>
+            </w:r>
+          </w:p>
+          <w:p>
+            <w:pPr>
+              <w:jc w:val="both"/>
+              <w:rPr>
+                <w:rFonts w:ascii="Arial" w:hAnsi="Arial" w:cs="Arial"/>
+              </w:rPr>
+            </w:pPr>
+          </w:p>
+          <w:p>
+            <w:pPr>
+              <w:jc w:val="both"/>
+              <w:rPr>
+                <w:rFonts w:ascii="Arial" w:hAnsi="Arial" w:cs="Arial"/>
+                <w:b w:val="0"/>
+                <w:bCs w:val="0"/>
+              </w:rPr>
+            </w:pPr>
+          </w:p>
+        </w:tc>
+      </w:tr>
+      <w:tr>
+        <w:trPr>
+          <w:cnfStyle w:val="000000100000" w:firstRow="0" w:lastRow="0" w:firstColumn="0" w:lastColumn="0" w:oddVBand="0" w:evenVBand="0" w:oddHBand="1" w:evenHBand="0" w:firstRowFirstColumn="0" w:firstRowLastColumn="0" w:lastRowFirstColumn="0" w:lastRowLastColumn="0"/>
+        </w:trPr>
+        <w:tc>
+          <w:tcPr>
+            <w:cnfStyle w:val="001000000000" w:firstRow="0" w:lastRow="0" w:firstColumn="1" w:lastColumn="0" w:oddVBand="0" w:evenVBand="0" w:oddHBand="0" w:evenHBand="0" w:firstRowFirstColumn="0" w:firstRowLastColumn="0" w:lastRowFirstColumn="0" w:lastRowLastColumn="0"/>
+            <w:tcW w:w="8494" w:type="dxa"/>
+          </w:tcPr>
+          <w:p>
+            <w:pPr>
+              <w:jc w:val="both"/>
+              <w:rPr>
+                <w:rFonts w:ascii="Arial" w:hAnsi="Arial" w:cs="Arial"/>
+                <w:b w:val="0"/>
+                <w:bCs w:val="0"/>
+              </w:rPr>
+            </w:pPr>
+          </w:p>
+          <w:p>
+            <w:pPr>
+              <w:jc w:val="center"/>
+              <w:rPr>
+                <w:rFonts w:ascii="Arial" w:hAnsi="Arial" w:cs="Arial"/>
+                <w:b w:val="0"/>
+                <w:bCs w:val="0"/>
+              </w:rPr>
+            </w:pPr>
+            <w:r>
+              <w:rPr>
+                <w:rFonts w:ascii="Arial" w:hAnsi="Arial" w:cs="Arial"/>
+                <w:b w:val="0"/>
+                <w:bCs w:val="0"/>
+              </w:rPr>
+              <w:drawing>
+                <wp:inline distT="0" distB="0" distL="0" distR="0" wp14:anchorId="6671047D" wp14:editId="5BD76AB5">
+                  <wp:extent cx="2705100" cy="3133488"/>
+                  <wp:effectExtent l="0" t="0" r="0" b="0"/>
+                  <wp:docPr id="1100581833" name="Imagen 1"/>
+                  <wp:cNvGraphicFramePr>
+                    <a:graphicFrameLocks xmlns:a="http://schemas.openxmlformats.org/drawingml/2006/main" noChangeAspect="1"/>
+                  </wp:cNvGraphicFramePr>
+                  <a:graphic xmlns:a="http://schemas.openxmlformats.org/drawingml/2006/main">
+                    <a:graphicData uri="http://schemas.openxmlformats.org/drawingml/2006/picture">
+                      <pic:pic xmlns:pic="http://schemas.openxmlformats.org/drawingml/2006/picture">
+                        <pic:nvPicPr>
+                          <pic:cNvPr id="1100581833" name=""/>
+                          <pic:cNvPicPr/>
+                        </pic:nvPicPr>
+                        <pic:blipFill>
+                          <a:blip r:embed="rId18"/>
+                          <a:stretch>
+                            <a:fillRect/>
+                          </a:stretch>
+                        </pic:blipFill>
+                        <pic:spPr>
+                          <a:xfrm>
+                            <a:off x="0" y="0"/>
+                            <a:ext cx="2706508" cy="3135119"/>
+                          </a:xfrm>
+                          <a:prstGeom prst="rect">
+                            <a:avLst/>
+                          </a:prstGeom>
+                        </pic:spPr>
+                      </pic:pic>
+                    </a:graphicData>
+                  </a:graphic>
+                </wp:inline>
+              </w:drawing>
+            </w:r>
+          </w:p>
+          <w:p>
+            <w:pPr>
+              <w:jc w:val="both"/>
+              <w:rPr>
+                <w:rFonts w:ascii="Arial" w:hAnsi="Arial" w:cs="Arial"/>
+                <w:b w:val="0"/>
+                <w:bCs w:val="0"/>
+              </w:rPr>
+            </w:pPr>
+          </w:p>
+          <w:p>
+            <w:pPr>
+              <w:jc w:val="both"/>
+              <w:rPr>
+                <w:rFonts w:ascii="Arial" w:hAnsi="Arial" w:cs="Arial"/>
+                <w:b w:val="0"/>
+                <w:bCs w:val="0"/>
+              </w:rPr>
+            </w:pPr>
+          </w:p>
+          <w:p>
+            <w:pPr>
+              <w:jc w:val="center"/>
+              <w:rPr>
+                <w:rFonts w:ascii="Arial" w:hAnsi="Arial" w:cs="Arial"/>
+                <w:b w:val="0"/>
+                <w:bCs w:val="0"/>
+              </w:rPr>
+            </w:pPr>
+            <w:r>
+              <w:rPr>
+                <w:rFonts w:ascii="Arial" w:hAnsi="Arial" w:cs="Arial"/>
+                <w:b w:val="0"/>
+                <w:bCs w:val="0"/>
+              </w:rPr>
+              <w:lastRenderedPageBreak/>
+              <w:drawing>
+                <wp:inline distT="0" distB="0" distL="0" distR="0" wp14:anchorId="32A03B61" wp14:editId="4812D1DA">
+                  <wp:extent cx="3054507" cy="4254719"/>
+                  <wp:effectExtent l="0" t="0" r="0" b="0"/>
+                  <wp:docPr id="624542101" name="Imagen 1"/>
+                  <wp:cNvGraphicFramePr>
+                    <a:graphicFrameLocks xmlns:a="http://schemas.openxmlformats.org/drawingml/2006/main" noChangeAspect="1"/>
+                  </wp:cNvGraphicFramePr>
+                  <a:graphic xmlns:a="http://schemas.openxmlformats.org/drawingml/2006/main">
+                    <a:graphicData uri="http://schemas.openxmlformats.org/drawingml/2006/picture">
+                      <pic:pic xmlns:pic="http://schemas.openxmlformats.org/drawingml/2006/picture">
+                        <pic:nvPicPr>
+                          <pic:cNvPr id="624542101" name=""/>
+                          <pic:cNvPicPr/>
+                        </pic:nvPicPr>
+                        <pic:blipFill>
+                          <a:blip r:embed="rId19"/>
+                          <a:stretch>
+                            <a:fillRect/>
+                          </a:stretch>
+                        </pic:blipFill>
+                        <pic:spPr>
+                          <a:xfrm>
+                            <a:off x="0" y="0"/>
+                            <a:ext cx="3054507" cy="4254719"/>
+                          </a:xfrm>
+                          <a:prstGeom prst="rect">
+                            <a:avLst/>
+                          </a:prstGeom>
+                        </pic:spPr>
+                      </pic:pic>
+                    </a:graphicData>
+                  </a:graphic>
+                </wp:inline>
+              </w:drawing>
+            </w:r>
+          </w:p>
+          <w:p>
+            <w:pPr>
+              <w:jc w:val="both"/>
+              <w:rPr>
+                <w:rFonts w:ascii="Arial" w:hAnsi="Arial" w:cs="Arial"/>
+              </w:rPr>
+            </w:pPr>
+          </w:p>
+        </w:tc>
+      </w:tr>
+      <w:tr>
+        <w:tc>
+          <w:tcPr>
+            <w:cnfStyle w:val="001000000000" w:firstRow="0" w:lastRow="0" w:firstColumn="1" w:lastColumn="0" w:oddVBand="0" w:evenVBand="0" w:oddHBand="0" w:evenHBand="0" w:firstRowFirstColumn="0" w:firstRowLastColumn="0" w:lastRowFirstColumn="0" w:lastRowLastColumn="0"/>
+            <w:tcW w:w="8494" w:type="dxa"/>
+            <w:shd w:val="clear" w:color="auto" w:fill="DEEAF6" w:themeFill="accent5" w:themeFillTint="33"/>
+          </w:tcPr>
+          <w:p>
+            <w:pPr>
+              <w:jc w:val="both"/>
+              <w:rPr>
+                <w:rFonts w:ascii="Arial" w:hAnsi="Arial" w:cs="Arial"/>
+              </w:rPr>
+            </w:pPr>
+          </w:p>
+          <w:p>
+            <w:pPr>
+              <w:jc w:val="center"/>
+              <w:rPr>
+                <w:rFonts w:ascii="Arial" w:hAnsi="Arial" w:cs="Arial"/>
+              </w:rPr>
+            </w:pPr>
+            <w:r>
+              <w:rPr>
+                <w:rFonts w:ascii="Arial" w:hAnsi="Arial" w:cs="Arial"/>
+              </w:rPr>
+              <w:drawing>
+                <wp:inline distT="0" distB="0" distL="0" distR="0" wp14:anchorId="38888A66" wp14:editId="69322F9D">
+                  <wp:extent cx="3073558" cy="2514729"/>
+                  <wp:effectExtent l="0" t="0" r="0" b="0"/>
+                  <wp:docPr id="468749048" name="Imagen 1"/>
+                  <wp:cNvGraphicFramePr>
+                    <a:graphicFrameLocks xmlns:a="http://schemas.openxmlformats.org/drawingml/2006/main" noChangeAspect="1"/>
+                  </wp:cNvGraphicFramePr>
+                  <a:graphic xmlns:a="http://schemas.openxmlformats.org/drawingml/2006/main">
+                    <a:graphicData uri="http://schemas.openxmlformats.org/drawingml/2006/picture">
+                      <pic:pic xmlns:pic="http://schemas.openxmlformats.org/drawingml/2006/picture">
+                        <pic:nvPicPr>
+                          <pic:cNvPr id="468749048" name=""/>
+                          <pic:cNvPicPr/>
+                        </pic:nvPicPr>
+                        <pic:blipFill>
+                          <a:blip r:embed="rId20"/>
+                          <a:stretch>
+                            <a:fillRect/>
+                          </a:stretch>
+                        </pic:blipFill>
+                        <pic:spPr>
+                          <a:xfrm>
+                            <a:off x="0" y="0"/>
+                            <a:ext cx="3073558" cy="2514729"/>
+                          </a:xfrm>
+                          <a:prstGeom prst="rect">
+                            <a:avLst/>
+                          </a:prstGeom>
+                        </pic:spPr>
+                      </pic:pic>
+                    </a:graphicData>
+                  </a:graphic>
+                </wp:inline>
+              </w:drawing>
+            </w:r>
+          </w:p>
+          <w:p>
+            <w:pPr>
+              <w:jc w:val="both"/>
+              <w:rPr>
+                <w:rFonts w:ascii="Arial" w:hAnsi="Arial" w:cs="Arial"/>
+                <w:b w:val="0"/>
+                <w:bCs w:val="0"/>
+              </w:rPr>
+            </w:pPr>
+          </w:p>
+        </w:tc>
+      </w:tr>
+      <w:tr>
+        <w:trPr>
+          <w:cnfStyle w:val="000000100000" w:firstRow="0" w:lastRow="0" w:firstColumn="0" w:lastColumn="0" w:oddVBand="0" w:evenVBand="0" w:oddHBand="1" w:evenHBand="0" w:firstRowFirstColumn="0" w:firstRowLastColumn="0" w:lastRowFirstColumn="0" w:lastRowLastColumn="0"/>
+        </w:trPr>
+        <w:tc>
+          <w:tcPr>
+            <w:cnfStyle w:val="001000000000" w:firstRow="0" w:lastRow="0" w:firstColumn="1" w:lastColumn="0" w:oddVBand="0" w:evenVBand="0" w:oddHBand="0" w:evenHBand="0" w:firstRowFirstColumn="0" w:firstRowLastColumn="0" w:lastRowFirstColumn="0" w:lastRowLastColumn="0"/>
+            <w:tcW w:w="8494" w:type="dxa"/>
+          </w:tcPr>
+          <w:p>
+            <w:pPr>
+              <w:jc w:val="both"/>
+              <w:rPr>
+                <w:rFonts w:ascii="Arial" w:hAnsi="Arial" w:cs="Arial"/>
+                <w:b w:val="0"/>
+                <w:bCs w:val="0"/>
+              </w:rPr>
+            </w:pPr>
+            <w:r>
+              <w:rPr>
+                <w:rFonts w:ascii="Arial" w:hAnsi="Arial" w:cs="Arial"/>
+                <w:b w:val="0"/>
+                <w:bCs w:val="0"/>
+              </w:rPr>
+              <w:drawing>
+                <wp:anchor distT="0" distB="0" distL="114300" distR="114300" simplePos="0" relativeHeight="251662336" behindDoc="1" locked="0" layoutInCell="1" allowOverlap="1" wp14:anchorId="6606A7C5" wp14:editId="7DC01CDB">
+                  <wp:simplePos x="0" y="0"/>
+                  <wp:positionH relativeFrom="column">
+                    <wp:posOffset>1584960</wp:posOffset>
+                  </wp:positionH>
+                  <wp:positionV relativeFrom="paragraph">
+                    <wp:posOffset>23495</wp:posOffset>
+                  </wp:positionV>
+                  <wp:extent cx="2070100" cy="1420376"/>
+                  <wp:effectExtent l="0" t="0" r="6350" b="8890"/>
+                  <wp:wrapTight wrapText="bothSides">
+                    <wp:wrapPolygon edited="0">
+                      <wp:start x="0" y="0"/>
+                      <wp:lineTo x="0" y="21445"/>
+                      <wp:lineTo x="21467" y="21445"/>
+                      <wp:lineTo x="21467" y="0"/>
+                      <wp:lineTo x="0" y="0"/>
+                    </wp:wrapPolygon>
+                  </wp:wrapTight>
+                  <wp:docPr id="1984605587" name="Imagen 1"/>
+                  <wp:cNvGraphicFramePr>
+                    <a:graphicFrameLocks xmlns:a="http://schemas.openxmlformats.org/drawingml/2006/main" noChangeAspect="1"/>
+                  </wp:cNvGraphicFramePr>
+                  <a:graphic xmlns:a="http://schemas.openxmlformats.org/drawingml/2006/main">
+                    <a:graphicData uri="http://schemas.openxmlformats.org/drawingml/2006/picture">
+                      <pic:pic xmlns:pic="http://schemas.openxmlformats.org/drawingml/2006/picture">
+                        <pic:nvPicPr>
+                          <pic:cNvPr id="1984605587" name=""/>
+                          <pic:cNvPicPr/>
+                        </pic:nvPicPr>
+                        <pic:blipFill>
+                          <a:blip r:embed="rId21">
+                            <a:extLst>
+                              <a:ext uri="{28A0092B-C50C-407E-A947-70E740481C1C}">
+                                <a14:useLocalDpi xmlns:a14="http://schemas.microsoft.com/office/drawing/2010/main" val="0"/>
+                              </a:ext>
+                            </a:extLst>
+                          </a:blip>
+                          <a:stretch>
+                            <a:fillRect/>
+                          </a:stretch>
+                        </pic:blipFill>
+                        <pic:spPr>
+                          <a:xfrm>
+                            <a:off x="0" y="0"/>
+                            <a:ext cx="2070100" cy="1420376"/>
+                          </a:xfrm>
+                          <a:prstGeom prst="rect">
+                            <a:avLst/>
+                          </a:prstGeom>
+                        </pic:spPr>
+                      </pic:pic>
+                    </a:graphicData>
+                  </a:graphic>
+                  <wp14:sizeRelH relativeFrom="margin">
+                    <wp14:pctWidth>0</wp14:pctWidth>
+                  </wp14:sizeRelH>
+                  <wp14:sizeRelV relativeFrom="margin">
+                    <wp14:pctHeight>0</wp14:pctHeight>
+                  </wp14:sizeRelV>
+                </wp:anchor>
+              </w:drawing>
+            </w:r>
+          </w:p>
+          <w:p>
+            <w:pPr>
+              <w:jc w:val="center"/>
+              <w:rPr>
+                <w:rFonts w:ascii="Arial" w:hAnsi="Arial" w:cs="Arial"/>
+                <w:b w:val="0"/>
+                <w:bCs w:val="0"/>
+              </w:rPr>
+            </w:pPr>
+          </w:p>
+          <w:p>
+            <w:pPr>
+              <w:jc w:val="center"/>
+              <w:rPr>
+                <w:rFonts w:ascii="Arial" w:hAnsi="Arial" w:cs="Arial"/>
+                <w:b w:val="0"/>
+                <w:bCs w:val="0"/>
+              </w:rPr>
+            </w:pPr>
+          </w:p>
+          <w:p>
+            <w:pPr>
+              <w:jc w:val="center"/>
+              <w:rPr>
+                <w:rFonts w:ascii="Arial" w:hAnsi="Arial" w:cs="Arial"/>
+                <w:b w:val="0"/>
+                <w:bCs w:val="0"/>
+              </w:rPr>
+            </w:pPr>
+          </w:p>
+          <w:p>
+            <w:pPr>
+              <w:jc w:val="center"/>
+              <w:rPr>
+                <w:rFonts w:ascii="Arial" w:hAnsi="Arial" w:cs="Arial"/>
+                <w:b w:val="0"/>
+                <w:bCs w:val="0"/>
+              </w:rPr>
+            </w:pPr>
+          </w:p>
+          <w:p>
+            <w:pPr>
+              <w:jc w:val="center"/>
+              <w:rPr>
+                <w:rFonts w:ascii="Arial" w:hAnsi="Arial" w:cs="Arial"/>
+                <w:b w:val="0"/>
+                <w:bCs w:val="0"/>
+              </w:rPr>
+            </w:pPr>
+          </w:p>
+          <w:p>
+            <w:pPr>
+              <w:jc w:val="center"/>
+              <w:rPr>
+                <w:rFonts w:ascii="Arial" w:hAnsi="Arial" w:cs="Arial"/>
+                <w:b w:val="0"/>
+                <w:bCs w:val="0"/>
+              </w:rPr>
+            </w:pPr>
+          </w:p>
+          <w:p>
+            <w:pPr>
+              <w:jc w:val="center"/>
+              <w:rPr>
+                <w:rFonts w:ascii="Arial" w:hAnsi="Arial" w:cs="Arial"/>
+                <w:b w:val="0"/>
+                <w:bCs w:val="0"/>
+              </w:rPr>
+            </w:pPr>
+          </w:p>
+          <w:p>
+            <w:pPr>
+              <w:rPr>
+                <w:rFonts w:ascii="Arial" w:hAnsi="Arial" w:cs="Arial"/>
+              </w:rPr>
+            </w:pPr>
+          </w:p>
+          <w:p>
+            <w:pPr>
+              <w:jc w:val="center"/>
+              <w:rPr>
+                <w:rFonts w:ascii="Arial" w:hAnsi="Arial" w:cs="Arial"/>
+              </w:rPr>
+            </w:pPr>
+          </w:p>
+          <w:p>
+            <w:pPr>
+              <w:jc w:val="center"/>
+              <w:rPr>
+                <w:rFonts w:ascii="Arial" w:hAnsi="Arial" w:cs="Arial"/>
+              </w:rPr>
+            </w:pPr>
+            <w:r>
+              <w:rPr>
+                <w:rFonts w:ascii="Arial" w:hAnsi="Arial" w:cs="Arial"/>
+              </w:rPr>
+              <w:lastRenderedPageBreak/>
+              <w:drawing>
+                <wp:inline distT="0" distB="0" distL="0" distR="0" wp14:anchorId="543ACE2C" wp14:editId="6F044D37">
+                  <wp:extent cx="3664138" cy="1600282"/>
+                  <wp:effectExtent l="0" t="0" r="0" b="0"/>
+                  <wp:docPr id="1719662395" name="Imagen 1"/>
+                  <wp:cNvGraphicFramePr>
+                    <a:graphicFrameLocks xmlns:a="http://schemas.openxmlformats.org/drawingml/2006/main" noChangeAspect="1"/>
+                  </wp:cNvGraphicFramePr>
+                  <a:graphic xmlns:a="http://schemas.openxmlformats.org/drawingml/2006/main">
+                    <a:graphicData uri="http://schemas.openxmlformats.org/drawingml/2006/picture">
+                      <pic:pic xmlns:pic="http://schemas.openxmlformats.org/drawingml/2006/picture">
+                        <pic:nvPicPr>
+                          <pic:cNvPr id="1719662395" name=""/>
+                          <pic:cNvPicPr/>
+                        </pic:nvPicPr>
+                        <pic:blipFill>
+                          <a:blip r:embed="rId22"/>
+                          <a:stretch>
+                            <a:fillRect/>
+                          </a:stretch>
+                        </pic:blipFill>
+                        <pic:spPr>
+                          <a:xfrm>
+                            <a:off x="0" y="0"/>
+                            <a:ext cx="3664138" cy="1600282"/>
+                          </a:xfrm>
+                          <a:prstGeom prst="rect">
+                            <a:avLst/>
+                          </a:prstGeom>
+                        </pic:spPr>
+                      </pic:pic>
+                    </a:graphicData>
+                  </a:graphic>
+                </wp:inline>
+              </w:drawing>
+            </w:r>
+          </w:p>
+          <w:p>
+            <w:pPr>
+              <w:jc w:val="center"/>
+              <w:rPr>
+                <w:rFonts w:ascii="Arial" w:hAnsi="Arial" w:cs="Arial"/>
+              </w:rPr>
+            </w:pPr>
+          </w:p>
+          <w:p>
+            <w:pPr>
+              <w:jc w:val="both"/>
+              <w:rPr>
+                <w:rFonts w:ascii="Arial" w:hAnsi="Arial" w:cs="Arial"/>
+              </w:rPr>
+            </w:pPr>
+          </w:p>
+        </w:tc>
+      </w:tr>
+    </w:tbl>
+    <w:p>
+      <w:pPr>
+        <w:rPr>
+          <w:rFonts w:ascii="Arial" w:hAnsi="Arial" w:cs="Arial"/>
+          <w:sz w:val="2"/>
+          <w:szCs w:val="2"/>
+          <w:u w:val="single"/>
+        </w:rPr>
+      </w:pPr>
+    </w:p>
+    <w:p>
+      <w:pPr>
+        <w:rPr>
+          <w:rFonts w:ascii="Arial" w:hAnsi="Arial" w:cs="Arial"/>
+          <w:sz w:val="24"/>
+          <w:szCs w:val="24"/>
+          <w:u w:val="single"/>
+        </w:rPr>
+      </w:pPr>
+      <w:r>
+        <w:rPr>
+          <w:noProof/>
+        </w:rPr>
+        <w:drawing>
+          <wp:anchor distT="0" distB="0" distL="114300" distR="114300" simplePos="0" relativeHeight="251663360" behindDoc="1" locked="0" layoutInCell="1" allowOverlap="1" wp14:anchorId="117C457F" wp14:editId="51DD7DC7">
+            <wp:simplePos x="0" y="0"/>
+            <wp:positionH relativeFrom="margin">
+              <wp:posOffset>-1905</wp:posOffset>
+            </wp:positionH>
+            <wp:positionV relativeFrom="paragraph">
+              <wp:posOffset>420370</wp:posOffset>
+            </wp:positionV>
+            <wp:extent cx="5400040" cy="4467225"/>
+            <wp:effectExtent l="190500" t="190500" r="181610" b="200025"/>
+            <wp:wrapTight wrapText="bothSides">
+              <wp:wrapPolygon edited="0">
+                <wp:start x="152" y="-921"/>
+                <wp:lineTo x="-762" y="-737"/>
+                <wp:lineTo x="-686" y="21462"/>
+                <wp:lineTo x="76" y="22291"/>
+                <wp:lineTo x="152" y="22475"/>
+                <wp:lineTo x="21336" y="22475"/>
+                <wp:lineTo x="21412" y="22291"/>
+                <wp:lineTo x="22174" y="21462"/>
+                <wp:lineTo x="22250" y="737"/>
+                <wp:lineTo x="21412" y="-645"/>
+                <wp:lineTo x="21336" y="-921"/>
+                <wp:lineTo x="152" y="-921"/>
+              </wp:wrapPolygon>
+            </wp:wrapTight>
+            <wp:docPr id="881725667" name="Imagen 2"/>
+            <wp:cNvGraphicFramePr>
+              <a:graphicFrameLocks xmlns:a="http://schemas.openxmlformats.org/drawingml/2006/main" noChangeAspect="1"/>
+            </wp:cNvGraphicFramePr>
+            <a:graphic xmlns:a="http://schemas.openxmlformats.org/drawingml/2006/main">
+              <a:graphicData uri="http://schemas.openxmlformats.org/drawingml/2006/picture">
+                <pic:pic xmlns:pic="http://schemas.openxmlformats.org/drawingml/2006/picture">
+                  <pic:nvPicPr>
+                    <pic:cNvPr id="0" name="Picture 3"/>
+                    <pic:cNvPicPr>
+                      <a:picLocks noChangeAspect="1" noChangeArrowheads="1"/>
+                    </pic:cNvPicPr>
+                  </pic:nvPicPr>
+                  <pic:blipFill>
+                    <a:blip r:embed="rId23" cstate="print">
+                      <a:extLst>
+                        <a:ext uri="{28A0092B-C50C-407E-A947-70E740481C1C}">
+                          <a14:useLocalDpi xmlns:a14="http://schemas.microsoft.com/office/drawing/2010/main" val="0"/>
+                        </a:ext>
+                      </a:extLst>
+                    </a:blip>
+                    <a:srcRect/>
+                    <a:stretch>
+                      <a:fillRect/>
+                    </a:stretch>
+                  </pic:blipFill>
+                  <pic:spPr bwMode="auto">
+                    <a:xfrm>
+                      <a:off x="0" y="0"/>
+                      <a:ext cx="5400040" cy="4467225"/>
+                    </a:xfrm>
+                    <a:prstGeom prst="rect">
+                      <a:avLst/>
+                    </a:prstGeom>
+                    <a:ln>
+                      <a:noFill/>
+                    </a:ln>
+                    <a:effectLst>
+                      <a:outerShdw blurRad="190500" algn="tl" rotWithShape="0">
+                        <a:srgbClr val="000000">
+                          <a:alpha val="70000"/>
+                        </a:srgbClr>
+                      </a:outerShdw>
+                    </a:effectLst>
+                  </pic:spPr>
+                </pic:pic>
+              </a:graphicData>
+            </a:graphic>
+          </wp:anchor>
+        </w:drawing>
+      </w:r>
+      <w:r>
+        <w:rPr>
+          <w:rFonts w:ascii="Arial" w:hAnsi="Arial" w:cs="Arial"/>
+          <w:sz w:val="24"/>
+          <w:szCs w:val="24"/>
+          <w:u w:val="single"/>
+        </w:rPr>
+        <w:t>DIAGRAMA FINAL</w:t>
+      </w:r>
+    </w:p>
+    <w:p>
+      <w:pPr>
+        <w:pStyle w:val="NormalWeb"/>
+      </w:pPr>
+    </w:p>
+    <w:p>
+      <w:pPr>
+        <w:pStyle w:val="NormalWeb"/>
+      </w:pPr>
+    </w:p>
     <w:p/>
     <w:p/>
     <w:p>
@@ -7748,8 +8863,8 @@
       </w:pPr>
     </w:p>
     <w:sectPr>
-      <w:headerReference w:type="default" r:id="rId14"/>
-      <w:footerReference w:type="default" r:id="rId15"/>
+      <w:headerReference w:type="default" r:id="rId24"/>
+      <w:footerReference w:type="default" r:id="rId25"/>
       <w:pgSz w:w="11906" w:h="16838"/>
       <w:pgMar w:top="1417" w:right="1701" w:bottom="1417" w:left="1701" w:header="708" w:footer="708" w:gutter="0"/>
       <w:cols w:space="708"/>
@@ -9883,6 +10998,25 @@
       <w:shd w:val="clear" w:color="auto" w:fill="E1DFDD"/>
     </w:rPr>
   </w:style>
+  <w:style w:type="paragraph" w:styleId="NormalWeb">
+    <w:name w:val="Normal (Web)"/>
+    <w:basedOn w:val="Normal"/>
+    <w:uiPriority w:val="99"/>
+    <w:semiHidden/>
+    <w:unhideWhenUsed/>
+    <w:rsid w:val="00133AA2"/>
+    <w:pPr>
+      <w:spacing w:before="100" w:beforeAutospacing="1" w:after="100" w:afterAutospacing="1" w:line="240" w:lineRule="auto"/>
+    </w:pPr>
+    <w:rPr>
+      <w:rFonts w:ascii="Times New Roman" w:eastAsia="Times New Roman" w:hAnsi="Times New Roman" w:cs="Times New Roman"/>
+      <w:kern w:val="0"/>
+      <w:sz w:val="24"/>
+      <w:szCs w:val="24"/>
+      <w:lang w:eastAsia="es-ES"/>
+      <w14:ligatures w14:val="none"/>
+    </w:rPr>
+  </w:style>
 </w:styles>
 </file>
 

</xml_diff>

<commit_message>
Empezando la aplicacion java
</commit_message>
<xml_diff>
--- a/Documentación.docx
+++ b/Documentación.docx
@@ -7622,6 +7622,7 @@
             <w:r>
               <w:rPr>
                 <w:rFonts w:ascii="Arial" w:hAnsi="Arial" w:cs="Arial"/>
+                <w:noProof/>
               </w:rPr>
               <w:drawing>
                 <wp:anchor distT="0" distB="0" distL="114300" distR="114300" simplePos="0" relativeHeight="251660288" behindDoc="0" locked="0" layoutInCell="1" allowOverlap="1" wp14:anchorId="069B5E58" wp14:editId="328EC78C">
@@ -7856,8 +7857,7 @@
             <w:r>
               <w:rPr>
                 <w:rFonts w:ascii="Arial" w:hAnsi="Arial" w:cs="Arial"/>
-                <w:b w:val="0"/>
-                <w:bCs w:val="0"/>
+                <w:noProof/>
               </w:rPr>
               <w:drawing>
                 <wp:inline distT="0" distB="0" distL="0" distR="0" wp14:anchorId="57C3E9B1" wp14:editId="11E904D8">
@@ -7939,6 +7939,7 @@
             <w:r>
               <w:rPr>
                 <w:rFonts w:ascii="Arial" w:hAnsi="Arial" w:cs="Arial"/>
+                <w:noProof/>
               </w:rPr>
               <w:drawing>
                 <wp:inline distT="0" distB="0" distL="0" distR="0" wp14:anchorId="199690AC" wp14:editId="4038D520">
@@ -8019,6 +8020,7 @@
             <w:r>
               <w:rPr>
                 <w:rFonts w:ascii="Arial" w:hAnsi="Arial" w:cs="Arial"/>
+                <w:noProof/>
               </w:rPr>
               <w:drawing>
                 <wp:inline distT="0" distB="0" distL="0" distR="0" wp14:anchorId="6AC11802" wp14:editId="0CC304A2">
@@ -8108,8 +8110,7 @@
             <w:r>
               <w:rPr>
                 <w:rFonts w:ascii="Arial" w:hAnsi="Arial" w:cs="Arial"/>
-                <w:b w:val="0"/>
-                <w:bCs w:val="0"/>
+                <w:noProof/>
               </w:rPr>
               <w:drawing>
                 <wp:inline distT="0" distB="0" distL="0" distR="0" wp14:anchorId="6671047D" wp14:editId="5BD76AB5">
@@ -8180,8 +8181,7 @@
             <w:r>
               <w:rPr>
                 <w:rFonts w:ascii="Arial" w:hAnsi="Arial" w:cs="Arial"/>
-                <w:b w:val="0"/>
-                <w:bCs w:val="0"/>
+                <w:noProof/>
               </w:rPr>
               <w:lastRenderedPageBreak/>
               <w:drawing>
@@ -8256,6 +8256,7 @@
             <w:r>
               <w:rPr>
                 <w:rFonts w:ascii="Arial" w:hAnsi="Arial" w:cs="Arial"/>
+                <w:noProof/>
               </w:rPr>
               <w:drawing>
                 <wp:inline distT="0" distB="0" distL="0" distR="0" wp14:anchorId="38888A66" wp14:editId="69322F9D">
@@ -8327,8 +8328,7 @@
             <w:r>
               <w:rPr>
                 <w:rFonts w:ascii="Arial" w:hAnsi="Arial" w:cs="Arial"/>
-                <w:b w:val="0"/>
-                <w:bCs w:val="0"/>
+                <w:noProof/>
               </w:rPr>
               <w:drawing>
                 <wp:anchor distT="0" distB="0" distL="114300" distR="114300" simplePos="0" relativeHeight="251662336" behindDoc="1" locked="0" layoutInCell="1" allowOverlap="1" wp14:anchorId="6606A7C5" wp14:editId="7DC01CDB">
@@ -8490,6 +8490,7 @@
             <w:r>
               <w:rPr>
                 <w:rFonts w:ascii="Arial" w:hAnsi="Arial" w:cs="Arial"/>
+                <w:noProof/>
               </w:rPr>
               <w:lastRenderedPageBreak/>
               <w:drawing>
@@ -8572,30 +8573,32 @@
           <w:noProof/>
         </w:rPr>
         <w:drawing>
-          <wp:anchor distT="0" distB="0" distL="114300" distR="114300" simplePos="0" relativeHeight="251663360" behindDoc="1" locked="0" layoutInCell="1" allowOverlap="1" wp14:anchorId="117C457F" wp14:editId="51DD7DC7">
+          <wp:anchor distT="0" distB="0" distL="114300" distR="114300" simplePos="0" relativeHeight="251663360" behindDoc="1" locked="0" layoutInCell="1" allowOverlap="1" wp14:anchorId="117C457F" wp14:editId="0FDD1E6D">
             <wp:simplePos x="0" y="0"/>
             <wp:positionH relativeFrom="margin">
-              <wp:posOffset>-1905</wp:posOffset>
+              <wp:align>center</wp:align>
             </wp:positionH>
             <wp:positionV relativeFrom="paragraph">
-              <wp:posOffset>420370</wp:posOffset>
+              <wp:posOffset>369570</wp:posOffset>
             </wp:positionV>
-            <wp:extent cx="5400040" cy="4467225"/>
-            <wp:effectExtent l="190500" t="190500" r="181610" b="200025"/>
+            <wp:extent cx="4549140" cy="3763645"/>
+            <wp:effectExtent l="190500" t="190500" r="194310" b="198755"/>
             <wp:wrapTight wrapText="bothSides">
               <wp:wrapPolygon edited="0">
-                <wp:start x="152" y="-921"/>
-                <wp:lineTo x="-762" y="-737"/>
-                <wp:lineTo x="-686" y="21462"/>
-                <wp:lineTo x="76" y="22291"/>
-                <wp:lineTo x="152" y="22475"/>
-                <wp:lineTo x="21336" y="22475"/>
-                <wp:lineTo x="21412" y="22291"/>
-                <wp:lineTo x="22174" y="21462"/>
-                <wp:lineTo x="22250" y="737"/>
-                <wp:lineTo x="21412" y="-645"/>
-                <wp:lineTo x="21336" y="-921"/>
-                <wp:lineTo x="152" y="-921"/>
+                <wp:start x="181" y="-1093"/>
+                <wp:lineTo x="-905" y="-875"/>
+                <wp:lineTo x="-905" y="20117"/>
+                <wp:lineTo x="-724" y="21866"/>
+                <wp:lineTo x="90" y="22413"/>
+                <wp:lineTo x="181" y="22631"/>
+                <wp:lineTo x="21347" y="22631"/>
+                <wp:lineTo x="21437" y="22413"/>
+                <wp:lineTo x="22251" y="21866"/>
+                <wp:lineTo x="22432" y="20117"/>
+                <wp:lineTo x="22432" y="875"/>
+                <wp:lineTo x="21437" y="-765"/>
+                <wp:lineTo x="21347" y="-1093"/>
+                <wp:lineTo x="181" y="-1093"/>
               </wp:wrapPolygon>
             </wp:wrapTight>
             <wp:docPr id="881725667" name="Imagen 2"/>
@@ -8627,7 +8630,7 @@
                   <pic:spPr bwMode="auto">
                     <a:xfrm>
                       <a:off x="0" y="0"/>
-                      <a:ext cx="5400040" cy="4467225"/>
+                      <a:ext cx="4549140" cy="3763645"/>
                     </a:xfrm>
                     <a:prstGeom prst="rect">
                       <a:avLst/>
@@ -8646,6 +8649,12 @@
                 </pic:pic>
               </a:graphicData>
             </a:graphic>
+            <wp14:sizeRelH relativeFrom="margin">
+              <wp14:pctWidth>0</wp14:pctWidth>
+            </wp14:sizeRelH>
+            <wp14:sizeRelV relativeFrom="margin">
+              <wp14:pctHeight>0</wp14:pctHeight>
+            </wp14:sizeRelV>
           </wp:anchor>
         </w:drawing>
       </w:r>
@@ -8659,6 +8668,251 @@
         <w:t>DIAGRAMA FINAL</w:t>
       </w:r>
     </w:p>
+    <w:p>
+      <w:pPr>
+        <w:rPr>
+          <w:rFonts w:ascii="Arial" w:hAnsi="Arial" w:cs="Arial"/>
+          <w:sz w:val="24"/>
+          <w:szCs w:val="24"/>
+          <w:u w:val="single"/>
+        </w:rPr>
+      </w:pPr>
+      <w:r>
+        <w:rPr>
+          <w:rFonts w:ascii="Arial" w:hAnsi="Arial" w:cs="Arial"/>
+          <w:sz w:val="24"/>
+          <w:szCs w:val="24"/>
+          <w:u w:val="single"/>
+        </w:rPr>
+        <w:t>ENLACES</w:t>
+      </w:r>
+    </w:p>
+    <w:tbl>
+      <w:tblPr>
+        <w:tblStyle w:val="Tablaconcuadrcula"/>
+        <w:tblW w:w="0" w:type="auto"/>
+        <w:tblBorders>
+          <w:top w:val="none" w:sz="0" w:space="0" w:color="auto"/>
+          <w:left w:val="none" w:sz="0" w:space="0" w:color="auto"/>
+          <w:bottom w:val="none" w:sz="0" w:space="0" w:color="auto"/>
+          <w:right w:val="none" w:sz="0" w:space="0" w:color="auto"/>
+          <w:insideH w:val="none" w:sz="0" w:space="0" w:color="auto"/>
+          <w:insideV w:val="none" w:sz="0" w:space="0" w:color="auto"/>
+        </w:tblBorders>
+        <w:tblLook w:val="04A0" w:firstRow="1" w:lastRow="0" w:firstColumn="1" w:lastColumn="0" w:noHBand="0" w:noVBand="1"/>
+      </w:tblPr>
+      <w:tblGrid>
+        <w:gridCol w:w="8504"/>
+      </w:tblGrid>
+      <w:tr>
+        <w:tc>
+          <w:tcPr>
+            <w:tcW w:w="8504" w:type="dxa"/>
+            <w:shd w:val="clear" w:color="auto" w:fill="D0CECE" w:themeFill="background2" w:themeFillShade="E6"/>
+          </w:tcPr>
+          <w:p>
+            <w:pPr>
+              <w:jc w:val="center"/>
+              <w:rPr>
+                <w:rFonts w:ascii="Arial" w:hAnsi="Arial" w:cs="Arial"/>
+                <w:b/>
+                <w:bCs/>
+                <w:color w:val="6A9CE1"/>
+                <w:sz w:val="24"/>
+                <w:szCs w:val="24"/>
+              </w:rPr>
+            </w:pPr>
+          </w:p>
+          <w:p>
+            <w:pPr>
+              <w:jc w:val="center"/>
+              <w:rPr>
+                <w:rFonts w:ascii="Arial" w:hAnsi="Arial" w:cs="Arial"/>
+                <w:b/>
+                <w:bCs/>
+                <w:color w:val="6A9CE1"/>
+                <w:sz w:val="24"/>
+                <w:szCs w:val="24"/>
+              </w:rPr>
+            </w:pPr>
+            <w:r>
+              <w:rPr>
+                <w:rFonts w:ascii="Arial" w:hAnsi="Arial" w:cs="Arial"/>
+                <w:b/>
+                <w:bCs/>
+                <w:color w:val="6A9CE1"/>
+                <w:sz w:val="24"/>
+                <w:szCs w:val="24"/>
+              </w:rPr>
+              <w:t>DIAGRAMA</w:t>
+            </w:r>
+          </w:p>
+          <w:p>
+            <w:pPr>
+              <w:jc w:val="center"/>
+              <w:rPr>
+                <w:rFonts w:ascii="Arial" w:hAnsi="Arial" w:cs="Arial"/>
+                <w:b/>
+                <w:bCs/>
+                <w:color w:val="6A9CE1"/>
+                <w:sz w:val="24"/>
+                <w:szCs w:val="24"/>
+              </w:rPr>
+            </w:pPr>
+          </w:p>
+        </w:tc>
+      </w:tr>
+      <w:tr>
+        <w:tc>
+          <w:tcPr>
+            <w:tcW w:w="8504" w:type="dxa"/>
+            <w:shd w:val="clear" w:color="auto" w:fill="F2F2F2" w:themeFill="background1" w:themeFillShade="F2"/>
+          </w:tcPr>
+          <w:p>
+            <w:pPr>
+              <w:jc w:val="center"/>
+              <w:rPr>
+                <w:rFonts w:ascii="Arial" w:hAnsi="Arial" w:cs="Arial"/>
+                <w:sz w:val="24"/>
+                <w:szCs w:val="24"/>
+              </w:rPr>
+            </w:pPr>
+          </w:p>
+          <w:p>
+            <w:pPr>
+              <w:jc w:val="center"/>
+              <w:rPr>
+                <w:rFonts w:ascii="Arial" w:hAnsi="Arial" w:cs="Arial"/>
+                <w:sz w:val="18"/>
+                <w:szCs w:val="18"/>
+              </w:rPr>
+            </w:pPr>
+            <w:hyperlink r:id="rId24" w:history="1">
+              <w:r>
+                <w:rPr>
+                  <w:rStyle w:val="Hipervnculo"/>
+                  <w:rFonts w:ascii="Arial" w:hAnsi="Arial" w:cs="Arial"/>
+                  <w:sz w:val="18"/>
+                  <w:szCs w:val="18"/>
+                </w:rPr>
+                <w:t>https://github.com/Josecp03/Proyecto_1DAM/blob/main/Diagrama%20de%20Clases/UrbanArtists.vpp</w:t>
+              </w:r>
+            </w:hyperlink>
+          </w:p>
+          <w:p>
+            <w:pPr>
+              <w:jc w:val="center"/>
+              <w:rPr>
+                <w:rFonts w:ascii="Arial" w:hAnsi="Arial" w:cs="Arial"/>
+                <w:sz w:val="24"/>
+                <w:szCs w:val="24"/>
+              </w:rPr>
+            </w:pPr>
+          </w:p>
+        </w:tc>
+      </w:tr>
+      <w:tr>
+        <w:tc>
+          <w:tcPr>
+            <w:tcW w:w="8504" w:type="dxa"/>
+            <w:shd w:val="clear" w:color="auto" w:fill="D9D9D9" w:themeFill="background1" w:themeFillShade="D9"/>
+          </w:tcPr>
+          <w:p>
+            <w:pPr>
+              <w:jc w:val="center"/>
+              <w:rPr>
+                <w:rFonts w:ascii="Arial" w:hAnsi="Arial" w:cs="Arial"/>
+                <w:sz w:val="24"/>
+                <w:szCs w:val="24"/>
+              </w:rPr>
+            </w:pPr>
+          </w:p>
+          <w:p>
+            <w:pPr>
+              <w:jc w:val="center"/>
+              <w:rPr>
+                <w:rFonts w:ascii="Arial" w:hAnsi="Arial" w:cs="Arial"/>
+                <w:b/>
+                <w:bCs/>
+                <w:color w:val="6A9CE1"/>
+                <w:sz w:val="24"/>
+                <w:szCs w:val="24"/>
+              </w:rPr>
+            </w:pPr>
+            <w:r>
+              <w:rPr>
+                <w:rFonts w:ascii="Arial" w:hAnsi="Arial" w:cs="Arial"/>
+                <w:b/>
+                <w:bCs/>
+                <w:color w:val="6A9CE1"/>
+                <w:sz w:val="24"/>
+                <w:szCs w:val="24"/>
+              </w:rPr>
+              <w:t>IMAGEN DIAGRAMA</w:t>
+            </w:r>
+          </w:p>
+          <w:p>
+            <w:pPr>
+              <w:jc w:val="center"/>
+              <w:rPr>
+                <w:rFonts w:ascii="Arial" w:hAnsi="Arial" w:cs="Arial"/>
+                <w:sz w:val="24"/>
+                <w:szCs w:val="24"/>
+              </w:rPr>
+            </w:pPr>
+          </w:p>
+        </w:tc>
+      </w:tr>
+      <w:tr>
+        <w:tc>
+          <w:tcPr>
+            <w:tcW w:w="8504" w:type="dxa"/>
+            <w:shd w:val="clear" w:color="auto" w:fill="F2F2F2" w:themeFill="background1" w:themeFillShade="F2"/>
+          </w:tcPr>
+          <w:p>
+            <w:pPr>
+              <w:jc w:val="center"/>
+              <w:rPr>
+                <w:rFonts w:ascii="Arial" w:hAnsi="Arial" w:cs="Arial"/>
+                <w:sz w:val="24"/>
+                <w:szCs w:val="24"/>
+              </w:rPr>
+            </w:pPr>
+          </w:p>
+          <w:p>
+            <w:pPr>
+              <w:jc w:val="center"/>
+              <w:rPr>
+                <w:rFonts w:ascii="Arial" w:hAnsi="Arial" w:cs="Arial"/>
+                <w:sz w:val="14"/>
+                <w:szCs w:val="14"/>
+              </w:rPr>
+            </w:pPr>
+            <w:hyperlink r:id="rId25" w:history="1">
+              <w:r>
+                <w:rPr>
+                  <w:rStyle w:val="Hipervnculo"/>
+                  <w:rFonts w:ascii="Arial" w:hAnsi="Arial" w:cs="Arial"/>
+                  <w:sz w:val="14"/>
+                  <w:szCs w:val="14"/>
+                </w:rPr>
+                <w:t>https://github.com/Josecp03/Proyecto_1DAM/blob/main/Diagrama%20de%20Clases/Diagrama%20de%20Clases.jpg</w:t>
+              </w:r>
+            </w:hyperlink>
+          </w:p>
+          <w:p>
+            <w:pPr>
+              <w:jc w:val="center"/>
+              <w:rPr>
+                <w:rFonts w:ascii="Arial" w:hAnsi="Arial" w:cs="Arial"/>
+                <w:sz w:val="24"/>
+                <w:szCs w:val="24"/>
+              </w:rPr>
+            </w:pPr>
+          </w:p>
+        </w:tc>
+      </w:tr>
+    </w:tbl>
     <w:p>
       <w:pPr>
         <w:pStyle w:val="NormalWeb"/>
@@ -8863,8 +9117,8 @@
       </w:pPr>
     </w:p>
     <w:sectPr>
-      <w:headerReference w:type="default" r:id="rId24"/>
-      <w:footerReference w:type="default" r:id="rId25"/>
+      <w:headerReference w:type="default" r:id="rId26"/>
+      <w:footerReference w:type="default" r:id="rId27"/>
       <w:pgSz w:w="11906" w:h="16838"/>
       <w:pgMar w:top="1417" w:right="1701" w:bottom="1417" w:left="1701" w:header="708" w:footer="708" w:gutter="0"/>
       <w:cols w:space="708"/>

</xml_diff>

<commit_message>
Todas las clases hechas en java con sus getters y setters
</commit_message>
<xml_diff>
--- a/Documentación.docx
+++ b/Documentación.docx
@@ -8093,8 +8093,6 @@
               <w:jc w:val="both"/>
               <w:rPr>
                 <w:rFonts w:ascii="Arial" w:hAnsi="Arial" w:cs="Arial"/>
-                <w:b w:val="0"/>
-                <w:bCs w:val="0"/>
               </w:rPr>
             </w:pPr>
           </w:p>
@@ -8103,6 +8101,98 @@
               <w:jc w:val="center"/>
               <w:rPr>
                 <w:rFonts w:ascii="Arial" w:hAnsi="Arial" w:cs="Arial"/>
+              </w:rPr>
+            </w:pPr>
+            <w:r>
+              <w:rPr>
+                <w:rFonts w:ascii="Arial" w:hAnsi="Arial" w:cs="Arial"/>
+              </w:rPr>
+              <w:drawing>
+                <wp:inline distT="0" distB="0" distL="0" distR="0" wp14:anchorId="32381DE3" wp14:editId="2DDF6CB3">
+                  <wp:extent cx="4045158" cy="2368672"/>
+                  <wp:effectExtent l="0" t="0" r="0" b="0"/>
+                  <wp:docPr id="1136824535" name="Imagen 1"/>
+                  <wp:cNvGraphicFramePr>
+                    <a:graphicFrameLocks xmlns:a="http://schemas.openxmlformats.org/drawingml/2006/main" noChangeAspect="1"/>
+                  </wp:cNvGraphicFramePr>
+                  <a:graphic xmlns:a="http://schemas.openxmlformats.org/drawingml/2006/main">
+                    <a:graphicData uri="http://schemas.openxmlformats.org/drawingml/2006/picture">
+                      <pic:pic xmlns:pic="http://schemas.openxmlformats.org/drawingml/2006/picture">
+                        <pic:nvPicPr>
+                          <pic:cNvPr id="1136824535" name=""/>
+                          <pic:cNvPicPr/>
+                        </pic:nvPicPr>
+                        <pic:blipFill>
+                          <a:blip r:embed="rId18"/>
+                          <a:stretch>
+                            <a:fillRect/>
+                          </a:stretch>
+                        </pic:blipFill>
+                        <pic:spPr>
+                          <a:xfrm>
+                            <a:off x="0" y="0"/>
+                            <a:ext cx="4045158" cy="2368672"/>
+                          </a:xfrm>
+                          <a:prstGeom prst="rect">
+                            <a:avLst/>
+                          </a:prstGeom>
+                        </pic:spPr>
+                      </pic:pic>
+                    </a:graphicData>
+                  </a:graphic>
+                </wp:inline>
+              </w:drawing>
+            </w:r>
+          </w:p>
+          <w:p>
+            <w:pPr>
+              <w:jc w:val="both"/>
+              <w:rPr>
+                <w:rFonts w:ascii="Arial" w:hAnsi="Arial" w:cs="Arial"/>
+              </w:rPr>
+            </w:pPr>
+          </w:p>
+          <w:p>
+            <w:pPr>
+              <w:jc w:val="both"/>
+              <w:rPr>
+                <w:rFonts w:ascii="Arial" w:hAnsi="Arial" w:cs="Arial"/>
+              </w:rPr>
+            </w:pPr>
+          </w:p>
+          <w:p>
+            <w:pPr>
+              <w:jc w:val="both"/>
+              <w:rPr>
+                <w:rFonts w:ascii="Arial" w:hAnsi="Arial" w:cs="Arial"/>
+              </w:rPr>
+            </w:pPr>
+          </w:p>
+          <w:p>
+            <w:pPr>
+              <w:jc w:val="both"/>
+              <w:rPr>
+                <w:rFonts w:ascii="Arial" w:hAnsi="Arial" w:cs="Arial"/>
+                <w:b w:val="0"/>
+                <w:bCs w:val="0"/>
+              </w:rPr>
+            </w:pPr>
+          </w:p>
+          <w:p>
+            <w:pPr>
+              <w:jc w:val="center"/>
+              <w:rPr>
+                <w:rFonts w:ascii="Arial" w:hAnsi="Arial" w:cs="Arial"/>
+                <w:b w:val="0"/>
+                <w:bCs w:val="0"/>
+              </w:rPr>
+            </w:pPr>
+          </w:p>
+          <w:p>
+            <w:pPr>
+              <w:jc w:val="both"/>
+              <w:rPr>
+                <w:rFonts w:ascii="Arial" w:hAnsi="Arial" w:cs="Arial"/>
                 <w:b w:val="0"/>
                 <w:bCs w:val="0"/>
               </w:rPr>
@@ -8112,10 +8202,27 @@
                 <w:rFonts w:ascii="Arial" w:hAnsi="Arial" w:cs="Arial"/>
                 <w:noProof/>
               </w:rPr>
+              <w:lastRenderedPageBreak/>
               <w:drawing>
-                <wp:inline distT="0" distB="0" distL="0" distR="0" wp14:anchorId="6671047D" wp14:editId="5BD76AB5">
+                <wp:anchor distT="0" distB="0" distL="114300" distR="114300" simplePos="0" relativeHeight="251664384" behindDoc="1" locked="0" layoutInCell="1" allowOverlap="1" wp14:anchorId="6671047D" wp14:editId="601322FA">
+                  <wp:simplePos x="0" y="0"/>
+                  <wp:positionH relativeFrom="column">
+                    <wp:posOffset>1267460</wp:posOffset>
+                  </wp:positionH>
+                  <wp:positionV relativeFrom="paragraph">
+                    <wp:posOffset>88900</wp:posOffset>
+                  </wp:positionV>
                   <wp:extent cx="2705100" cy="3133488"/>
                   <wp:effectExtent l="0" t="0" r="0" b="0"/>
+                  <wp:wrapTight wrapText="bothSides">
+                    <wp:wrapPolygon edited="0">
+                      <wp:start x="0" y="0"/>
+                      <wp:lineTo x="0" y="21407"/>
+                      <wp:lineTo x="21448" y="21407"/>
+                      <wp:lineTo x="21448" y="0"/>
+                      <wp:lineTo x="0" y="0"/>
+                    </wp:wrapPolygon>
+                  </wp:wrapTight>
                   <wp:docPr id="1100581833" name="Imagen 1"/>
                   <wp:cNvGraphicFramePr>
                     <a:graphicFrameLocks xmlns:a="http://schemas.openxmlformats.org/drawingml/2006/main" noChangeAspect="1"/>
@@ -8128,7 +8235,13 @@
                           <pic:cNvPicPr/>
                         </pic:nvPicPr>
                         <pic:blipFill>
-                          <a:blip r:embed="rId18"/>
+                          <a:blip r:embed="rId19">
+                            <a:extLst>
+                              <a:ext uri="{28A0092B-C50C-407E-A947-70E740481C1C}">
+                                <a14:useLocalDpi xmlns:a14="http://schemas.microsoft.com/office/drawing/2010/main" val="0"/>
+                              </a:ext>
+                            </a:extLst>
+                          </a:blip>
                           <a:stretch>
                             <a:fillRect/>
                           </a:stretch>
@@ -8136,7 +8249,7 @@
                         <pic:spPr>
                           <a:xfrm>
                             <a:off x="0" y="0"/>
-                            <a:ext cx="2706508" cy="3135119"/>
+                            <a:ext cx="2705100" cy="3133488"/>
                           </a:xfrm>
                           <a:prstGeom prst="rect">
                             <a:avLst/>
@@ -8145,7 +8258,7 @@
                       </pic:pic>
                     </a:graphicData>
                   </a:graphic>
-                </wp:inline>
+                </wp:anchor>
               </w:drawing>
             </w:r>
           </w:p>
@@ -8161,6 +8274,16 @@
           </w:p>
           <w:p>
             <w:pPr>
+              <w:jc w:val="center"/>
+              <w:rPr>
+                <w:rFonts w:ascii="Arial" w:hAnsi="Arial" w:cs="Arial"/>
+                <w:b w:val="0"/>
+                <w:bCs w:val="0"/>
+              </w:rPr>
+            </w:pPr>
+          </w:p>
+          <w:p>
+            <w:pPr>
               <w:jc w:val="both"/>
               <w:rPr>
                 <w:rFonts w:ascii="Arial" w:hAnsi="Arial" w:cs="Arial"/>
@@ -8171,6 +8294,183 @@
           </w:p>
           <w:p>
             <w:pPr>
+              <w:jc w:val="both"/>
+              <w:rPr>
+                <w:rFonts w:ascii="Arial" w:hAnsi="Arial" w:cs="Arial"/>
+                <w:b w:val="0"/>
+                <w:bCs w:val="0"/>
+              </w:rPr>
+            </w:pPr>
+          </w:p>
+          <w:p>
+            <w:pPr>
+              <w:jc w:val="both"/>
+              <w:rPr>
+                <w:rFonts w:ascii="Arial" w:hAnsi="Arial" w:cs="Arial"/>
+                <w:b w:val="0"/>
+                <w:bCs w:val="0"/>
+              </w:rPr>
+            </w:pPr>
+          </w:p>
+          <w:p>
+            <w:pPr>
+              <w:jc w:val="both"/>
+              <w:rPr>
+                <w:rFonts w:ascii="Arial" w:hAnsi="Arial" w:cs="Arial"/>
+                <w:b w:val="0"/>
+                <w:bCs w:val="0"/>
+              </w:rPr>
+            </w:pPr>
+          </w:p>
+          <w:p>
+            <w:pPr>
+              <w:jc w:val="both"/>
+              <w:rPr>
+                <w:rFonts w:ascii="Arial" w:hAnsi="Arial" w:cs="Arial"/>
+                <w:b w:val="0"/>
+                <w:bCs w:val="0"/>
+              </w:rPr>
+            </w:pPr>
+          </w:p>
+          <w:p>
+            <w:pPr>
+              <w:jc w:val="both"/>
+              <w:rPr>
+                <w:rFonts w:ascii="Arial" w:hAnsi="Arial" w:cs="Arial"/>
+                <w:b w:val="0"/>
+                <w:bCs w:val="0"/>
+              </w:rPr>
+            </w:pPr>
+          </w:p>
+          <w:p>
+            <w:pPr>
+              <w:jc w:val="both"/>
+              <w:rPr>
+                <w:rFonts w:ascii="Arial" w:hAnsi="Arial" w:cs="Arial"/>
+                <w:b w:val="0"/>
+                <w:bCs w:val="0"/>
+              </w:rPr>
+            </w:pPr>
+          </w:p>
+          <w:p>
+            <w:pPr>
+              <w:jc w:val="both"/>
+              <w:rPr>
+                <w:rFonts w:ascii="Arial" w:hAnsi="Arial" w:cs="Arial"/>
+                <w:b w:val="0"/>
+                <w:bCs w:val="0"/>
+              </w:rPr>
+            </w:pPr>
+          </w:p>
+          <w:p>
+            <w:pPr>
+              <w:jc w:val="both"/>
+              <w:rPr>
+                <w:rFonts w:ascii="Arial" w:hAnsi="Arial" w:cs="Arial"/>
+                <w:b w:val="0"/>
+                <w:bCs w:val="0"/>
+              </w:rPr>
+            </w:pPr>
+          </w:p>
+          <w:p>
+            <w:pPr>
+              <w:jc w:val="both"/>
+              <w:rPr>
+                <w:rFonts w:ascii="Arial" w:hAnsi="Arial" w:cs="Arial"/>
+                <w:b w:val="0"/>
+                <w:bCs w:val="0"/>
+              </w:rPr>
+            </w:pPr>
+          </w:p>
+          <w:p>
+            <w:pPr>
+              <w:jc w:val="both"/>
+              <w:rPr>
+                <w:rFonts w:ascii="Arial" w:hAnsi="Arial" w:cs="Arial"/>
+                <w:b w:val="0"/>
+                <w:bCs w:val="0"/>
+              </w:rPr>
+            </w:pPr>
+          </w:p>
+          <w:p>
+            <w:pPr>
+              <w:jc w:val="both"/>
+              <w:rPr>
+                <w:rFonts w:ascii="Arial" w:hAnsi="Arial" w:cs="Arial"/>
+                <w:b w:val="0"/>
+                <w:bCs w:val="0"/>
+              </w:rPr>
+            </w:pPr>
+          </w:p>
+          <w:p>
+            <w:pPr>
+              <w:jc w:val="both"/>
+              <w:rPr>
+                <w:rFonts w:ascii="Arial" w:hAnsi="Arial" w:cs="Arial"/>
+                <w:b w:val="0"/>
+                <w:bCs w:val="0"/>
+              </w:rPr>
+            </w:pPr>
+          </w:p>
+          <w:p>
+            <w:pPr>
+              <w:jc w:val="both"/>
+              <w:rPr>
+                <w:rFonts w:ascii="Arial" w:hAnsi="Arial" w:cs="Arial"/>
+                <w:b w:val="0"/>
+                <w:bCs w:val="0"/>
+              </w:rPr>
+            </w:pPr>
+          </w:p>
+          <w:p>
+            <w:pPr>
+              <w:jc w:val="both"/>
+              <w:rPr>
+                <w:rFonts w:ascii="Arial" w:hAnsi="Arial" w:cs="Arial"/>
+                <w:b w:val="0"/>
+                <w:bCs w:val="0"/>
+              </w:rPr>
+            </w:pPr>
+          </w:p>
+          <w:p>
+            <w:pPr>
+              <w:jc w:val="both"/>
+              <w:rPr>
+                <w:rFonts w:ascii="Arial" w:hAnsi="Arial" w:cs="Arial"/>
+                <w:b w:val="0"/>
+                <w:bCs w:val="0"/>
+              </w:rPr>
+            </w:pPr>
+          </w:p>
+          <w:p>
+            <w:pPr>
+              <w:jc w:val="both"/>
+              <w:rPr>
+                <w:rFonts w:ascii="Arial" w:hAnsi="Arial" w:cs="Arial"/>
+                <w:b w:val="0"/>
+                <w:bCs w:val="0"/>
+              </w:rPr>
+            </w:pPr>
+          </w:p>
+          <w:p>
+            <w:pPr>
+              <w:jc w:val="both"/>
+              <w:rPr>
+                <w:rFonts w:ascii="Arial" w:hAnsi="Arial" w:cs="Arial"/>
+              </w:rPr>
+            </w:pPr>
+          </w:p>
+        </w:tc>
+      </w:tr>
+      <w:tr>
+        <w:tc>
+          <w:tcPr>
+            <w:cnfStyle w:val="001000000000" w:firstRow="0" w:lastRow="0" w:firstColumn="1" w:lastColumn="0" w:oddVBand="0" w:evenVBand="0" w:oddHBand="0" w:evenHBand="0" w:firstRowFirstColumn="0" w:firstRowLastColumn="0" w:lastRowFirstColumn="0" w:lastRowLastColumn="0"/>
+            <w:tcW w:w="8494" w:type="dxa"/>
+            <w:shd w:val="clear" w:color="auto" w:fill="DEEAF6" w:themeFill="accent5" w:themeFillTint="33"/>
+          </w:tcPr>
+          <w:p>
+            <w:pPr>
               <w:jc w:val="center"/>
               <w:rPr>
                 <w:rFonts w:ascii="Arial" w:hAnsi="Arial" w:cs="Arial"/>
@@ -8178,16 +8478,47 @@
                 <w:bCs w:val="0"/>
               </w:rPr>
             </w:pPr>
+          </w:p>
+          <w:p>
+            <w:pPr>
+              <w:jc w:val="center"/>
+              <w:rPr>
+                <w:rFonts w:ascii="Arial" w:hAnsi="Arial" w:cs="Arial"/>
+              </w:rPr>
+            </w:pPr>
+          </w:p>
+          <w:p>
+            <w:pPr>
+              <w:jc w:val="center"/>
+              <w:rPr>
+                <w:rFonts w:ascii="Arial" w:hAnsi="Arial" w:cs="Arial"/>
+              </w:rPr>
+            </w:pPr>
             <w:r>
               <w:rPr>
                 <w:rFonts w:ascii="Arial" w:hAnsi="Arial" w:cs="Arial"/>
                 <w:noProof/>
               </w:rPr>
-              <w:lastRenderedPageBreak/>
               <w:drawing>
-                <wp:inline distT="0" distB="0" distL="0" distR="0" wp14:anchorId="32A03B61" wp14:editId="4812D1DA">
-                  <wp:extent cx="3054507" cy="4254719"/>
+                <wp:anchor distT="0" distB="0" distL="114300" distR="114300" simplePos="0" relativeHeight="251665408" behindDoc="1" locked="0" layoutInCell="1" allowOverlap="1" wp14:anchorId="5EA7ECB7" wp14:editId="7135D7CA">
+                  <wp:simplePos x="0" y="0"/>
+                  <wp:positionH relativeFrom="column">
+                    <wp:posOffset>1064260</wp:posOffset>
+                  </wp:positionH>
+                  <wp:positionV relativeFrom="paragraph">
+                    <wp:posOffset>104775</wp:posOffset>
+                  </wp:positionV>
+                  <wp:extent cx="3054350" cy="4254500"/>
                   <wp:effectExtent l="0" t="0" r="0" b="0"/>
+                  <wp:wrapTight wrapText="bothSides">
+                    <wp:wrapPolygon edited="0">
+                      <wp:start x="0" y="0"/>
+                      <wp:lineTo x="0" y="21471"/>
+                      <wp:lineTo x="21420" y="21471"/>
+                      <wp:lineTo x="21420" y="0"/>
+                      <wp:lineTo x="0" y="0"/>
+                    </wp:wrapPolygon>
+                  </wp:wrapTight>
                   <wp:docPr id="624542101" name="Imagen 1"/>
                   <wp:cNvGraphicFramePr>
                     <a:graphicFrameLocks xmlns:a="http://schemas.openxmlformats.org/drawingml/2006/main" noChangeAspect="1"/>
@@ -8200,7 +8531,13 @@
                           <pic:cNvPicPr/>
                         </pic:nvPicPr>
                         <pic:blipFill>
-                          <a:blip r:embed="rId19"/>
+                          <a:blip r:embed="rId20">
+                            <a:extLst>
+                              <a:ext uri="{28A0092B-C50C-407E-A947-70E740481C1C}">
+                                <a14:useLocalDpi xmlns:a14="http://schemas.microsoft.com/office/drawing/2010/main" val="0"/>
+                              </a:ext>
+                            </a:extLst>
+                          </a:blip>
                           <a:stretch>
                             <a:fillRect/>
                           </a:stretch>
@@ -8208,7 +8545,7 @@
                         <pic:spPr>
                           <a:xfrm>
                             <a:off x="0" y="0"/>
-                            <a:ext cx="3054507" cy="4254719"/>
+                            <a:ext cx="3054350" cy="4254500"/>
                           </a:xfrm>
                           <a:prstGeom prst="rect">
                             <a:avLst/>
@@ -8217,30 +8554,319 @@
                       </pic:pic>
                     </a:graphicData>
                   </a:graphic>
-                </wp:inline>
+                </wp:anchor>
               </w:drawing>
             </w:r>
           </w:p>
           <w:p>
             <w:pPr>
-              <w:jc w:val="both"/>
-              <w:rPr>
-                <w:rFonts w:ascii="Arial" w:hAnsi="Arial" w:cs="Arial"/>
-              </w:rPr>
-            </w:pPr>
-          </w:p>
-        </w:tc>
-      </w:tr>
-      <w:tr>
-        <w:tc>
-          <w:tcPr>
-            <w:cnfStyle w:val="001000000000" w:firstRow="0" w:lastRow="0" w:firstColumn="1" w:lastColumn="0" w:oddVBand="0" w:evenVBand="0" w:oddHBand="0" w:evenHBand="0" w:firstRowFirstColumn="0" w:firstRowLastColumn="0" w:lastRowFirstColumn="0" w:lastRowLastColumn="0"/>
-            <w:tcW w:w="8494" w:type="dxa"/>
-            <w:shd w:val="clear" w:color="auto" w:fill="DEEAF6" w:themeFill="accent5" w:themeFillTint="33"/>
-          </w:tcPr>
-          <w:p>
-            <w:pPr>
-              <w:jc w:val="both"/>
+              <w:jc w:val="center"/>
+              <w:rPr>
+                <w:rFonts w:ascii="Arial" w:hAnsi="Arial" w:cs="Arial"/>
+              </w:rPr>
+            </w:pPr>
+          </w:p>
+          <w:p>
+            <w:pPr>
+              <w:jc w:val="center"/>
+              <w:rPr>
+                <w:rFonts w:ascii="Arial" w:hAnsi="Arial" w:cs="Arial"/>
+              </w:rPr>
+            </w:pPr>
+          </w:p>
+          <w:p>
+            <w:pPr>
+              <w:jc w:val="center"/>
+              <w:rPr>
+                <w:rFonts w:ascii="Arial" w:hAnsi="Arial" w:cs="Arial"/>
+                <w:b w:val="0"/>
+                <w:bCs w:val="0"/>
+              </w:rPr>
+            </w:pPr>
+          </w:p>
+          <w:p>
+            <w:pPr>
+              <w:jc w:val="center"/>
+              <w:rPr>
+                <w:rFonts w:ascii="Arial" w:hAnsi="Arial" w:cs="Arial"/>
+                <w:b w:val="0"/>
+                <w:bCs w:val="0"/>
+              </w:rPr>
+            </w:pPr>
+          </w:p>
+          <w:p>
+            <w:pPr>
+              <w:jc w:val="center"/>
+              <w:rPr>
+                <w:rFonts w:ascii="Arial" w:hAnsi="Arial" w:cs="Arial"/>
+                <w:b w:val="0"/>
+                <w:bCs w:val="0"/>
+              </w:rPr>
+            </w:pPr>
+          </w:p>
+          <w:p>
+            <w:pPr>
+              <w:jc w:val="center"/>
+              <w:rPr>
+                <w:rFonts w:ascii="Arial" w:hAnsi="Arial" w:cs="Arial"/>
+                <w:b w:val="0"/>
+                <w:bCs w:val="0"/>
+              </w:rPr>
+            </w:pPr>
+          </w:p>
+          <w:p>
+            <w:pPr>
+              <w:jc w:val="center"/>
+              <w:rPr>
+                <w:rFonts w:ascii="Arial" w:hAnsi="Arial" w:cs="Arial"/>
+                <w:b w:val="0"/>
+                <w:bCs w:val="0"/>
+              </w:rPr>
+            </w:pPr>
+          </w:p>
+          <w:p>
+            <w:pPr>
+              <w:jc w:val="center"/>
+              <w:rPr>
+                <w:rFonts w:ascii="Arial" w:hAnsi="Arial" w:cs="Arial"/>
+                <w:b w:val="0"/>
+                <w:bCs w:val="0"/>
+              </w:rPr>
+            </w:pPr>
+          </w:p>
+          <w:p>
+            <w:pPr>
+              <w:jc w:val="center"/>
+              <w:rPr>
+                <w:rFonts w:ascii="Arial" w:hAnsi="Arial" w:cs="Arial"/>
+                <w:b w:val="0"/>
+                <w:bCs w:val="0"/>
+              </w:rPr>
+            </w:pPr>
+          </w:p>
+          <w:p>
+            <w:pPr>
+              <w:jc w:val="center"/>
+              <w:rPr>
+                <w:rFonts w:ascii="Arial" w:hAnsi="Arial" w:cs="Arial"/>
+                <w:b w:val="0"/>
+                <w:bCs w:val="0"/>
+              </w:rPr>
+            </w:pPr>
+          </w:p>
+          <w:p>
+            <w:pPr>
+              <w:jc w:val="center"/>
+              <w:rPr>
+                <w:rFonts w:ascii="Arial" w:hAnsi="Arial" w:cs="Arial"/>
+                <w:b w:val="0"/>
+                <w:bCs w:val="0"/>
+              </w:rPr>
+            </w:pPr>
+          </w:p>
+          <w:p>
+            <w:pPr>
+              <w:jc w:val="center"/>
+              <w:rPr>
+                <w:rFonts w:ascii="Arial" w:hAnsi="Arial" w:cs="Arial"/>
+                <w:b w:val="0"/>
+                <w:bCs w:val="0"/>
+              </w:rPr>
+            </w:pPr>
+          </w:p>
+          <w:p>
+            <w:pPr>
+              <w:jc w:val="center"/>
+              <w:rPr>
+                <w:rFonts w:ascii="Arial" w:hAnsi="Arial" w:cs="Arial"/>
+                <w:b w:val="0"/>
+                <w:bCs w:val="0"/>
+              </w:rPr>
+            </w:pPr>
+          </w:p>
+          <w:p>
+            <w:pPr>
+              <w:jc w:val="center"/>
+              <w:rPr>
+                <w:rFonts w:ascii="Arial" w:hAnsi="Arial" w:cs="Arial"/>
+                <w:b w:val="0"/>
+                <w:bCs w:val="0"/>
+              </w:rPr>
+            </w:pPr>
+          </w:p>
+          <w:p>
+            <w:pPr>
+              <w:jc w:val="center"/>
+              <w:rPr>
+                <w:rFonts w:ascii="Arial" w:hAnsi="Arial" w:cs="Arial"/>
+                <w:b w:val="0"/>
+                <w:bCs w:val="0"/>
+              </w:rPr>
+            </w:pPr>
+          </w:p>
+          <w:p>
+            <w:pPr>
+              <w:jc w:val="center"/>
+              <w:rPr>
+                <w:rFonts w:ascii="Arial" w:hAnsi="Arial" w:cs="Arial"/>
+                <w:b w:val="0"/>
+                <w:bCs w:val="0"/>
+              </w:rPr>
+            </w:pPr>
+          </w:p>
+          <w:p>
+            <w:pPr>
+              <w:jc w:val="center"/>
+              <w:rPr>
+                <w:rFonts w:ascii="Arial" w:hAnsi="Arial" w:cs="Arial"/>
+                <w:b w:val="0"/>
+                <w:bCs w:val="0"/>
+              </w:rPr>
+            </w:pPr>
+          </w:p>
+          <w:p>
+            <w:pPr>
+              <w:jc w:val="center"/>
+              <w:rPr>
+                <w:rFonts w:ascii="Arial" w:hAnsi="Arial" w:cs="Arial"/>
+                <w:b w:val="0"/>
+                <w:bCs w:val="0"/>
+              </w:rPr>
+            </w:pPr>
+          </w:p>
+          <w:p>
+            <w:pPr>
+              <w:jc w:val="center"/>
+              <w:rPr>
+                <w:rFonts w:ascii="Arial" w:hAnsi="Arial" w:cs="Arial"/>
+                <w:b w:val="0"/>
+                <w:bCs w:val="0"/>
+              </w:rPr>
+            </w:pPr>
+          </w:p>
+          <w:p>
+            <w:pPr>
+              <w:jc w:val="center"/>
+              <w:rPr>
+                <w:rFonts w:ascii="Arial" w:hAnsi="Arial" w:cs="Arial"/>
+                <w:b w:val="0"/>
+                <w:bCs w:val="0"/>
+              </w:rPr>
+            </w:pPr>
+          </w:p>
+          <w:p>
+            <w:pPr>
+              <w:jc w:val="center"/>
+              <w:rPr>
+                <w:rFonts w:ascii="Arial" w:hAnsi="Arial" w:cs="Arial"/>
+                <w:b w:val="0"/>
+                <w:bCs w:val="0"/>
+              </w:rPr>
+            </w:pPr>
+          </w:p>
+          <w:p>
+            <w:pPr>
+              <w:jc w:val="center"/>
+              <w:rPr>
+                <w:rFonts w:ascii="Arial" w:hAnsi="Arial" w:cs="Arial"/>
+                <w:b w:val="0"/>
+                <w:bCs w:val="0"/>
+              </w:rPr>
+            </w:pPr>
+          </w:p>
+          <w:p>
+            <w:pPr>
+              <w:jc w:val="center"/>
+              <w:rPr>
+                <w:rFonts w:ascii="Arial" w:hAnsi="Arial" w:cs="Arial"/>
+                <w:b w:val="0"/>
+                <w:bCs w:val="0"/>
+              </w:rPr>
+            </w:pPr>
+          </w:p>
+          <w:p>
+            <w:pPr>
+              <w:jc w:val="center"/>
+              <w:rPr>
+                <w:rFonts w:ascii="Arial" w:hAnsi="Arial" w:cs="Arial"/>
+                <w:b w:val="0"/>
+                <w:bCs w:val="0"/>
+              </w:rPr>
+            </w:pPr>
+          </w:p>
+          <w:p>
+            <w:pPr>
+              <w:jc w:val="center"/>
+              <w:rPr>
+                <w:rFonts w:ascii="Arial" w:hAnsi="Arial" w:cs="Arial"/>
+                <w:b w:val="0"/>
+                <w:bCs w:val="0"/>
+              </w:rPr>
+            </w:pPr>
+          </w:p>
+          <w:p>
+            <w:pPr>
+              <w:jc w:val="center"/>
+              <w:rPr>
+                <w:rFonts w:ascii="Arial" w:hAnsi="Arial" w:cs="Arial"/>
+                <w:b w:val="0"/>
+                <w:bCs w:val="0"/>
+              </w:rPr>
+            </w:pPr>
+          </w:p>
+          <w:p>
+            <w:pPr>
+              <w:jc w:val="center"/>
+              <w:rPr>
+                <w:rFonts w:ascii="Arial" w:hAnsi="Arial" w:cs="Arial"/>
+                <w:b w:val="0"/>
+                <w:bCs w:val="0"/>
+              </w:rPr>
+            </w:pPr>
+          </w:p>
+          <w:p>
+            <w:pPr>
+              <w:jc w:val="center"/>
+              <w:rPr>
+                <w:rFonts w:ascii="Arial" w:hAnsi="Arial" w:cs="Arial"/>
+                <w:b w:val="0"/>
+                <w:bCs w:val="0"/>
+              </w:rPr>
+            </w:pPr>
+          </w:p>
+          <w:p>
+            <w:pPr>
+              <w:jc w:val="center"/>
+              <w:rPr>
+                <w:rFonts w:ascii="Arial" w:hAnsi="Arial" w:cs="Arial"/>
+                <w:b w:val="0"/>
+                <w:bCs w:val="0"/>
+              </w:rPr>
+            </w:pPr>
+          </w:p>
+          <w:p>
+            <w:pPr>
+              <w:jc w:val="center"/>
+              <w:rPr>
+                <w:rFonts w:ascii="Arial" w:hAnsi="Arial" w:cs="Arial"/>
+                <w:b w:val="0"/>
+                <w:bCs w:val="0"/>
+              </w:rPr>
+            </w:pPr>
+          </w:p>
+          <w:p>
+            <w:pPr>
+              <w:jc w:val="center"/>
+              <w:rPr>
+                <w:rFonts w:ascii="Arial" w:hAnsi="Arial" w:cs="Arial"/>
+                <w:b w:val="0"/>
+                <w:bCs w:val="0"/>
+              </w:rPr>
+            </w:pPr>
+          </w:p>
+          <w:p>
+            <w:pPr>
+              <w:jc w:val="center"/>
               <w:rPr>
                 <w:rFonts w:ascii="Arial" w:hAnsi="Arial" w:cs="Arial"/>
               </w:rPr>
@@ -8274,7 +8900,7 @@
                           <pic:cNvPicPr/>
                         </pic:nvPicPr>
                         <pic:blipFill>
-                          <a:blip r:embed="rId20"/>
+                          <a:blip r:embed="rId21"/>
                           <a:stretch>
                             <a:fillRect/>
                           </a:stretch>
@@ -8325,28 +8951,38 @@
                 <w:bCs w:val="0"/>
               </w:rPr>
             </w:pPr>
+          </w:p>
+          <w:p>
+            <w:pPr>
+              <w:jc w:val="center"/>
+              <w:rPr>
+                <w:rFonts w:ascii="Arial" w:hAnsi="Arial" w:cs="Arial"/>
+                <w:b w:val="0"/>
+                <w:bCs w:val="0"/>
+              </w:rPr>
+            </w:pPr>
             <w:r>
               <w:rPr>
                 <w:rFonts w:ascii="Arial" w:hAnsi="Arial" w:cs="Arial"/>
                 <w:noProof/>
               </w:rPr>
               <w:drawing>
-                <wp:anchor distT="0" distB="0" distL="114300" distR="114300" simplePos="0" relativeHeight="251662336" behindDoc="1" locked="0" layoutInCell="1" allowOverlap="1" wp14:anchorId="6606A7C5" wp14:editId="7DC01CDB">
+                <wp:anchor distT="0" distB="0" distL="114300" distR="114300" simplePos="0" relativeHeight="251662336" behindDoc="1" locked="0" layoutInCell="1" allowOverlap="1" wp14:anchorId="6606A7C5" wp14:editId="6E041827">
                   <wp:simplePos x="0" y="0"/>
                   <wp:positionH relativeFrom="column">
-                    <wp:posOffset>1584960</wp:posOffset>
+                    <wp:posOffset>1051560</wp:posOffset>
                   </wp:positionH>
                   <wp:positionV relativeFrom="paragraph">
-                    <wp:posOffset>23495</wp:posOffset>
+                    <wp:posOffset>100965</wp:posOffset>
                   </wp:positionV>
-                  <wp:extent cx="2070100" cy="1420376"/>
-                  <wp:effectExtent l="0" t="0" r="6350" b="8890"/>
+                  <wp:extent cx="3149600" cy="2160270"/>
+                  <wp:effectExtent l="0" t="0" r="0" b="0"/>
                   <wp:wrapTight wrapText="bothSides">
                     <wp:wrapPolygon edited="0">
                       <wp:start x="0" y="0"/>
-                      <wp:lineTo x="0" y="21445"/>
-                      <wp:lineTo x="21467" y="21445"/>
-                      <wp:lineTo x="21467" y="0"/>
+                      <wp:lineTo x="0" y="21333"/>
+                      <wp:lineTo x="21426" y="21333"/>
+                      <wp:lineTo x="21426" y="0"/>
                       <wp:lineTo x="0" y="0"/>
                     </wp:wrapPolygon>
                   </wp:wrapTight>
@@ -8362,7 +8998,7 @@
                           <pic:cNvPicPr/>
                         </pic:nvPicPr>
                         <pic:blipFill>
-                          <a:blip r:embed="rId21">
+                          <a:blip r:embed="rId22">
                             <a:extLst>
                               <a:ext uri="{28A0092B-C50C-407E-A947-70E740481C1C}">
                                 <a14:useLocalDpi xmlns:a14="http://schemas.microsoft.com/office/drawing/2010/main" val="0"/>
@@ -8376,7 +9012,7 @@
                         <pic:spPr>
                           <a:xfrm>
                             <a:off x="0" y="0"/>
-                            <a:ext cx="2070100" cy="1420376"/>
+                            <a:ext cx="3149600" cy="2160270"/>
                           </a:xfrm>
                           <a:prstGeom prst="rect">
                             <a:avLst/>
@@ -8440,8 +9076,6 @@
               <w:jc w:val="center"/>
               <w:rPr>
                 <w:rFonts w:ascii="Arial" w:hAnsi="Arial" w:cs="Arial"/>
-                <w:b w:val="0"/>
-                <w:bCs w:val="0"/>
               </w:rPr>
             </w:pPr>
           </w:p>
@@ -8450,8 +9084,6 @@
               <w:jc w:val="center"/>
               <w:rPr>
                 <w:rFonts w:ascii="Arial" w:hAnsi="Arial" w:cs="Arial"/>
-                <w:b w:val="0"/>
-                <w:bCs w:val="0"/>
               </w:rPr>
             </w:pPr>
           </w:p>
@@ -8460,15 +9092,6 @@
               <w:jc w:val="center"/>
               <w:rPr>
                 <w:rFonts w:ascii="Arial" w:hAnsi="Arial" w:cs="Arial"/>
-                <w:b w:val="0"/>
-                <w:bCs w:val="0"/>
-              </w:rPr>
-            </w:pPr>
-          </w:p>
-          <w:p>
-            <w:pPr>
-              <w:rPr>
-                <w:rFonts w:ascii="Arial" w:hAnsi="Arial" w:cs="Arial"/>
               </w:rPr>
             </w:pPr>
           </w:p>
@@ -8482,21 +9105,158 @@
           </w:p>
           <w:p>
             <w:pPr>
+              <w:rPr>
+                <w:rFonts w:ascii="Arial" w:hAnsi="Arial" w:cs="Arial"/>
+                <w:b w:val="0"/>
+                <w:bCs w:val="0"/>
+              </w:rPr>
+            </w:pPr>
+          </w:p>
+          <w:p>
+            <w:pPr>
               <w:jc w:val="center"/>
               <w:rPr>
                 <w:rFonts w:ascii="Arial" w:hAnsi="Arial" w:cs="Arial"/>
-              </w:rPr>
-            </w:pPr>
-            <w:r>
-              <w:rPr>
-                <w:rFonts w:ascii="Arial" w:hAnsi="Arial" w:cs="Arial"/>
+                <w:b w:val="0"/>
+                <w:bCs w:val="0"/>
+              </w:rPr>
+            </w:pPr>
+          </w:p>
+          <w:p>
+            <w:pPr>
+              <w:rPr>
+                <w:rFonts w:ascii="Arial" w:hAnsi="Arial" w:cs="Arial"/>
+              </w:rPr>
+            </w:pPr>
+          </w:p>
+          <w:p>
+            <w:pPr>
+              <w:jc w:val="center"/>
+              <w:rPr>
+                <w:rFonts w:ascii="Arial" w:hAnsi="Arial" w:cs="Arial"/>
+              </w:rPr>
+            </w:pPr>
+          </w:p>
+          <w:p>
+            <w:pPr>
+              <w:jc w:val="center"/>
+              <w:rPr>
+                <w:rFonts w:ascii="Arial" w:hAnsi="Arial" w:cs="Arial"/>
+              </w:rPr>
+            </w:pPr>
+          </w:p>
+          <w:p>
+            <w:pPr>
+              <w:jc w:val="center"/>
+              <w:rPr>
+                <w:rFonts w:ascii="Arial" w:hAnsi="Arial" w:cs="Arial"/>
+              </w:rPr>
+            </w:pPr>
+          </w:p>
+          <w:p>
+            <w:pPr>
+              <w:jc w:val="both"/>
+              <w:rPr>
+                <w:rFonts w:ascii="Arial" w:hAnsi="Arial" w:cs="Arial"/>
+              </w:rPr>
+            </w:pPr>
+          </w:p>
+        </w:tc>
+      </w:tr>
+      <w:tr>
+        <w:tc>
+          <w:tcPr>
+            <w:cnfStyle w:val="001000000000" w:firstRow="0" w:lastRow="0" w:firstColumn="1" w:lastColumn="0" w:oddVBand="0" w:evenVBand="0" w:oddHBand="0" w:evenHBand="0" w:firstRowFirstColumn="0" w:firstRowLastColumn="0" w:lastRowFirstColumn="0" w:lastRowLastColumn="0"/>
+            <w:tcW w:w="8494" w:type="dxa"/>
+            <w:shd w:val="clear" w:color="auto" w:fill="D9E2F3" w:themeFill="accent1" w:themeFillTint="33"/>
+          </w:tcPr>
+          <w:p>
+            <w:pPr>
+              <w:tabs>
+                <w:tab w:val="left" w:pos="1020"/>
+                <w:tab w:val="center" w:pos="4139"/>
+              </w:tabs>
+              <w:rPr>
+                <w:rFonts w:ascii="Arial" w:hAnsi="Arial" w:cs="Arial"/>
+                <w:b w:val="0"/>
+                <w:bCs w:val="0"/>
                 <w:noProof/>
               </w:rPr>
-              <w:lastRenderedPageBreak/>
+            </w:pPr>
+            <w:r>
+              <w:rPr>
+                <w:rFonts w:ascii="Arial" w:hAnsi="Arial" w:cs="Arial"/>
+                <w:noProof/>
+              </w:rPr>
+              <w:tab/>
+            </w:r>
+          </w:p>
+          <w:p>
+            <w:pPr>
+              <w:tabs>
+                <w:tab w:val="left" w:pos="1020"/>
+                <w:tab w:val="center" w:pos="4139"/>
+              </w:tabs>
+              <w:rPr>
+                <w:rFonts w:ascii="Arial" w:hAnsi="Arial" w:cs="Arial"/>
+                <w:b w:val="0"/>
+                <w:bCs w:val="0"/>
+                <w:noProof/>
+              </w:rPr>
+            </w:pPr>
+          </w:p>
+          <w:p>
+            <w:pPr>
+              <w:tabs>
+                <w:tab w:val="left" w:pos="1020"/>
+                <w:tab w:val="center" w:pos="4139"/>
+              </w:tabs>
+              <w:rPr>
+                <w:rFonts w:ascii="Arial" w:hAnsi="Arial" w:cs="Arial"/>
+                <w:b w:val="0"/>
+                <w:bCs w:val="0"/>
+                <w:noProof/>
+              </w:rPr>
+            </w:pPr>
+          </w:p>
+          <w:p>
+            <w:pPr>
+              <w:tabs>
+                <w:tab w:val="left" w:pos="1020"/>
+                <w:tab w:val="center" w:pos="4139"/>
+              </w:tabs>
+              <w:rPr>
+                <w:rFonts w:ascii="Arial" w:hAnsi="Arial" w:cs="Arial"/>
+                <w:b w:val="0"/>
+                <w:bCs w:val="0"/>
+                <w:noProof/>
+              </w:rPr>
+            </w:pPr>
+            <w:r>
+              <w:rPr>
+                <w:rFonts w:ascii="Arial" w:hAnsi="Arial" w:cs="Arial"/>
+                <w:noProof/>
+              </w:rPr>
               <w:drawing>
-                <wp:inline distT="0" distB="0" distL="0" distR="0" wp14:anchorId="543ACE2C" wp14:editId="6F044D37">
-                  <wp:extent cx="3664138" cy="1600282"/>
+                <wp:anchor distT="0" distB="0" distL="114300" distR="114300" simplePos="0" relativeHeight="251666432" behindDoc="0" locked="0" layoutInCell="1" allowOverlap="1" wp14:anchorId="5E47F116" wp14:editId="110FDA46">
+                  <wp:simplePos x="0" y="0"/>
+                  <wp:positionH relativeFrom="column">
+                    <wp:posOffset>562610</wp:posOffset>
+                  </wp:positionH>
+                  <wp:positionV relativeFrom="paragraph">
+                    <wp:posOffset>74930</wp:posOffset>
+                  </wp:positionV>
+                  <wp:extent cx="4288790" cy="1873250"/>
                   <wp:effectExtent l="0" t="0" r="0" b="0"/>
+                  <wp:wrapThrough wrapText="bothSides">
+                    <wp:wrapPolygon edited="0">
+                      <wp:start x="0" y="0"/>
+                      <wp:lineTo x="0" y="21307"/>
+                      <wp:lineTo x="21491" y="21307"/>
+                      <wp:lineTo x="21491" y="0"/>
+                      <wp:lineTo x="0" y="0"/>
+                    </wp:wrapPolygon>
+                  </wp:wrapThrough>
                   <wp:docPr id="1719662395" name="Imagen 1"/>
                   <wp:cNvGraphicFramePr>
                     <a:graphicFrameLocks xmlns:a="http://schemas.openxmlformats.org/drawingml/2006/main" noChangeAspect="1"/>
@@ -8509,7 +9269,13 @@
                           <pic:cNvPicPr/>
                         </pic:nvPicPr>
                         <pic:blipFill>
-                          <a:blip r:embed="rId22"/>
+                          <a:blip r:embed="rId23">
+                            <a:extLst>
+                              <a:ext uri="{28A0092B-C50C-407E-A947-70E740481C1C}">
+                                <a14:useLocalDpi xmlns:a14="http://schemas.microsoft.com/office/drawing/2010/main" val="0"/>
+                              </a:ext>
+                            </a:extLst>
+                          </a:blip>
                           <a:stretch>
                             <a:fillRect/>
                           </a:stretch>
@@ -8517,7 +9283,7 @@
                         <pic:spPr>
                           <a:xfrm>
                             <a:off x="0" y="0"/>
-                            <a:ext cx="3664138" cy="1600282"/>
+                            <a:ext cx="4288790" cy="1873250"/>
                           </a:xfrm>
                           <a:prstGeom prst="rect">
                             <a:avLst/>
@@ -8526,23 +9292,242 @@
                       </pic:pic>
                     </a:graphicData>
                   </a:graphic>
-                </wp:inline>
+                  <wp14:sizeRelH relativeFrom="margin">
+                    <wp14:pctWidth>0</wp14:pctWidth>
+                  </wp14:sizeRelH>
+                  <wp14:sizeRelV relativeFrom="margin">
+                    <wp14:pctHeight>0</wp14:pctHeight>
+                  </wp14:sizeRelV>
+                </wp:anchor>
               </w:drawing>
             </w:r>
-          </w:p>
-          <w:p>
-            <w:pPr>
-              <w:jc w:val="center"/>
-              <w:rPr>
-                <w:rFonts w:ascii="Arial" w:hAnsi="Arial" w:cs="Arial"/>
-              </w:rPr>
-            </w:pPr>
-          </w:p>
-          <w:p>
-            <w:pPr>
-              <w:jc w:val="both"/>
-              <w:rPr>
-                <w:rFonts w:ascii="Arial" w:hAnsi="Arial" w:cs="Arial"/>
+            <w:r>
+              <w:rPr>
+                <w:rFonts w:ascii="Arial" w:hAnsi="Arial" w:cs="Arial"/>
+                <w:noProof/>
+              </w:rPr>
+              <w:tab/>
+            </w:r>
+          </w:p>
+          <w:p>
+            <w:pPr>
+              <w:tabs>
+                <w:tab w:val="left" w:pos="1020"/>
+                <w:tab w:val="center" w:pos="4139"/>
+              </w:tabs>
+              <w:rPr>
+                <w:rFonts w:ascii="Arial" w:hAnsi="Arial" w:cs="Arial"/>
+                <w:b w:val="0"/>
+                <w:bCs w:val="0"/>
+                <w:noProof/>
+              </w:rPr>
+            </w:pPr>
+          </w:p>
+          <w:p>
+            <w:pPr>
+              <w:tabs>
+                <w:tab w:val="left" w:pos="1020"/>
+                <w:tab w:val="center" w:pos="4139"/>
+              </w:tabs>
+              <w:rPr>
+                <w:rFonts w:ascii="Arial" w:hAnsi="Arial" w:cs="Arial"/>
+                <w:b w:val="0"/>
+                <w:bCs w:val="0"/>
+                <w:noProof/>
+              </w:rPr>
+            </w:pPr>
+          </w:p>
+          <w:p>
+            <w:pPr>
+              <w:tabs>
+                <w:tab w:val="left" w:pos="1020"/>
+                <w:tab w:val="center" w:pos="4139"/>
+              </w:tabs>
+              <w:rPr>
+                <w:rFonts w:ascii="Arial" w:hAnsi="Arial" w:cs="Arial"/>
+                <w:b w:val="0"/>
+                <w:bCs w:val="0"/>
+                <w:noProof/>
+              </w:rPr>
+            </w:pPr>
+          </w:p>
+          <w:p>
+            <w:pPr>
+              <w:tabs>
+                <w:tab w:val="left" w:pos="1020"/>
+                <w:tab w:val="center" w:pos="4139"/>
+              </w:tabs>
+              <w:rPr>
+                <w:rFonts w:ascii="Arial" w:hAnsi="Arial" w:cs="Arial"/>
+                <w:b w:val="0"/>
+                <w:bCs w:val="0"/>
+                <w:noProof/>
+              </w:rPr>
+            </w:pPr>
+          </w:p>
+          <w:p>
+            <w:pPr>
+              <w:tabs>
+                <w:tab w:val="left" w:pos="1020"/>
+                <w:tab w:val="center" w:pos="4139"/>
+              </w:tabs>
+              <w:rPr>
+                <w:rFonts w:ascii="Arial" w:hAnsi="Arial" w:cs="Arial"/>
+                <w:b w:val="0"/>
+                <w:bCs w:val="0"/>
+                <w:noProof/>
+              </w:rPr>
+            </w:pPr>
+          </w:p>
+          <w:p>
+            <w:pPr>
+              <w:tabs>
+                <w:tab w:val="left" w:pos="1020"/>
+                <w:tab w:val="center" w:pos="4139"/>
+              </w:tabs>
+              <w:rPr>
+                <w:rFonts w:ascii="Arial" w:hAnsi="Arial" w:cs="Arial"/>
+                <w:b w:val="0"/>
+                <w:bCs w:val="0"/>
+                <w:noProof/>
+              </w:rPr>
+            </w:pPr>
+          </w:p>
+          <w:p>
+            <w:pPr>
+              <w:tabs>
+                <w:tab w:val="left" w:pos="1020"/>
+                <w:tab w:val="center" w:pos="4139"/>
+              </w:tabs>
+              <w:rPr>
+                <w:rFonts w:ascii="Arial" w:hAnsi="Arial" w:cs="Arial"/>
+                <w:b w:val="0"/>
+                <w:bCs w:val="0"/>
+                <w:noProof/>
+              </w:rPr>
+            </w:pPr>
+          </w:p>
+          <w:p>
+            <w:pPr>
+              <w:tabs>
+                <w:tab w:val="left" w:pos="1020"/>
+                <w:tab w:val="center" w:pos="4139"/>
+              </w:tabs>
+              <w:rPr>
+                <w:rFonts w:ascii="Arial" w:hAnsi="Arial" w:cs="Arial"/>
+                <w:b w:val="0"/>
+                <w:bCs w:val="0"/>
+                <w:noProof/>
+              </w:rPr>
+            </w:pPr>
+          </w:p>
+          <w:p>
+            <w:pPr>
+              <w:tabs>
+                <w:tab w:val="left" w:pos="1020"/>
+                <w:tab w:val="center" w:pos="4139"/>
+              </w:tabs>
+              <w:rPr>
+                <w:rFonts w:ascii="Arial" w:hAnsi="Arial" w:cs="Arial"/>
+                <w:b w:val="0"/>
+                <w:bCs w:val="0"/>
+                <w:noProof/>
+              </w:rPr>
+            </w:pPr>
+          </w:p>
+          <w:p>
+            <w:pPr>
+              <w:tabs>
+                <w:tab w:val="left" w:pos="1020"/>
+                <w:tab w:val="center" w:pos="4139"/>
+              </w:tabs>
+              <w:rPr>
+                <w:rFonts w:ascii="Arial" w:hAnsi="Arial" w:cs="Arial"/>
+                <w:b w:val="0"/>
+                <w:bCs w:val="0"/>
+                <w:noProof/>
+              </w:rPr>
+            </w:pPr>
+          </w:p>
+          <w:p>
+            <w:pPr>
+              <w:tabs>
+                <w:tab w:val="left" w:pos="1020"/>
+                <w:tab w:val="center" w:pos="4139"/>
+              </w:tabs>
+              <w:rPr>
+                <w:rFonts w:ascii="Arial" w:hAnsi="Arial" w:cs="Arial"/>
+                <w:b w:val="0"/>
+                <w:bCs w:val="0"/>
+                <w:noProof/>
+              </w:rPr>
+            </w:pPr>
+          </w:p>
+          <w:p>
+            <w:pPr>
+              <w:tabs>
+                <w:tab w:val="left" w:pos="1020"/>
+                <w:tab w:val="center" w:pos="4139"/>
+              </w:tabs>
+              <w:rPr>
+                <w:rFonts w:ascii="Arial" w:hAnsi="Arial" w:cs="Arial"/>
+                <w:b w:val="0"/>
+                <w:bCs w:val="0"/>
+                <w:noProof/>
+              </w:rPr>
+            </w:pPr>
+          </w:p>
+          <w:p>
+            <w:pPr>
+              <w:tabs>
+                <w:tab w:val="left" w:pos="1020"/>
+                <w:tab w:val="center" w:pos="4139"/>
+              </w:tabs>
+              <w:rPr>
+                <w:rFonts w:ascii="Arial" w:hAnsi="Arial" w:cs="Arial"/>
+                <w:b w:val="0"/>
+                <w:bCs w:val="0"/>
+                <w:noProof/>
+              </w:rPr>
+            </w:pPr>
+          </w:p>
+          <w:p>
+            <w:pPr>
+              <w:tabs>
+                <w:tab w:val="left" w:pos="1020"/>
+                <w:tab w:val="center" w:pos="4139"/>
+              </w:tabs>
+              <w:rPr>
+                <w:rFonts w:ascii="Arial" w:hAnsi="Arial" w:cs="Arial"/>
+                <w:b w:val="0"/>
+                <w:bCs w:val="0"/>
+                <w:noProof/>
+              </w:rPr>
+            </w:pPr>
+          </w:p>
+          <w:p>
+            <w:pPr>
+              <w:tabs>
+                <w:tab w:val="left" w:pos="1020"/>
+                <w:tab w:val="center" w:pos="4139"/>
+              </w:tabs>
+              <w:rPr>
+                <w:rFonts w:ascii="Arial" w:hAnsi="Arial" w:cs="Arial"/>
+                <w:b w:val="0"/>
+                <w:bCs w:val="0"/>
+                <w:noProof/>
+              </w:rPr>
+            </w:pPr>
+          </w:p>
+          <w:p>
+            <w:pPr>
+              <w:tabs>
+                <w:tab w:val="left" w:pos="1020"/>
+                <w:tab w:val="center" w:pos="4139"/>
+              </w:tabs>
+              <w:rPr>
+                <w:rFonts w:ascii="Arial" w:hAnsi="Arial" w:cs="Arial"/>
+                <w:noProof/>
               </w:rPr>
             </w:pPr>
           </w:p>
@@ -8572,33 +9557,32 @@
         <w:rPr>
           <w:noProof/>
         </w:rPr>
+        <w:lastRenderedPageBreak/>
         <w:drawing>
-          <wp:anchor distT="0" distB="0" distL="114300" distR="114300" simplePos="0" relativeHeight="251663360" behindDoc="1" locked="0" layoutInCell="1" allowOverlap="1" wp14:anchorId="117C457F" wp14:editId="0FDD1E6D">
+          <wp:anchor distT="0" distB="0" distL="114300" distR="114300" simplePos="0" relativeHeight="251663360" behindDoc="1" locked="0" layoutInCell="1" allowOverlap="1" wp14:anchorId="117C457F" wp14:editId="2798B2A5">
             <wp:simplePos x="0" y="0"/>
             <wp:positionH relativeFrom="margin">
-              <wp:align>center</wp:align>
+              <wp:posOffset>6350</wp:posOffset>
             </wp:positionH>
             <wp:positionV relativeFrom="paragraph">
-              <wp:posOffset>369570</wp:posOffset>
+              <wp:posOffset>509905</wp:posOffset>
             </wp:positionV>
-            <wp:extent cx="4549140" cy="3763645"/>
-            <wp:effectExtent l="190500" t="190500" r="194310" b="198755"/>
+            <wp:extent cx="5547995" cy="4590415"/>
+            <wp:effectExtent l="190500" t="190500" r="186055" b="191135"/>
             <wp:wrapTight wrapText="bothSides">
               <wp:wrapPolygon edited="0">
-                <wp:start x="181" y="-1093"/>
-                <wp:lineTo x="-905" y="-875"/>
-                <wp:lineTo x="-905" y="20117"/>
-                <wp:lineTo x="-724" y="21866"/>
-                <wp:lineTo x="90" y="22413"/>
-                <wp:lineTo x="181" y="22631"/>
-                <wp:lineTo x="21347" y="22631"/>
-                <wp:lineTo x="21437" y="22413"/>
-                <wp:lineTo x="22251" y="21866"/>
-                <wp:lineTo x="22432" y="20117"/>
-                <wp:lineTo x="22432" y="875"/>
-                <wp:lineTo x="21437" y="-765"/>
-                <wp:lineTo x="21347" y="-1093"/>
-                <wp:lineTo x="181" y="-1093"/>
+                <wp:start x="148" y="-896"/>
+                <wp:lineTo x="-742" y="-717"/>
+                <wp:lineTo x="-742" y="21334"/>
+                <wp:lineTo x="148" y="22230"/>
+                <wp:lineTo x="148" y="22410"/>
+                <wp:lineTo x="21360" y="22410"/>
+                <wp:lineTo x="21434" y="22230"/>
+                <wp:lineTo x="22250" y="20886"/>
+                <wp:lineTo x="22250" y="717"/>
+                <wp:lineTo x="21434" y="-627"/>
+                <wp:lineTo x="21360" y="-896"/>
+                <wp:lineTo x="148" y="-896"/>
               </wp:wrapPolygon>
             </wp:wrapTight>
             <wp:docPr id="881725667" name="Imagen 2"/>
@@ -8615,7 +9599,7 @@
                     </pic:cNvPicPr>
                   </pic:nvPicPr>
                   <pic:blipFill>
-                    <a:blip r:embed="rId23" cstate="print">
+                    <a:blip r:embed="rId24" cstate="print">
                       <a:extLst>
                         <a:ext uri="{28A0092B-C50C-407E-A947-70E740481C1C}">
                           <a14:useLocalDpi xmlns:a14="http://schemas.microsoft.com/office/drawing/2010/main" val="0"/>
@@ -8630,7 +9614,7 @@
                   <pic:spPr bwMode="auto">
                     <a:xfrm>
                       <a:off x="0" y="0"/>
-                      <a:ext cx="4549140" cy="3763645"/>
+                      <a:ext cx="5547995" cy="4590415"/>
                     </a:xfrm>
                     <a:prstGeom prst="rect">
                       <a:avLst/>
@@ -8787,7 +9771,7 @@
                 <w:szCs w:val="18"/>
               </w:rPr>
             </w:pPr>
-            <w:hyperlink r:id="rId24" w:history="1">
+            <w:hyperlink r:id="rId25" w:history="1">
               <w:r>
                 <w:rPr>
                   <w:rStyle w:val="Hipervnculo"/>
@@ -8888,7 +9872,7 @@
                 <w:szCs w:val="14"/>
               </w:rPr>
             </w:pPr>
-            <w:hyperlink r:id="rId25" w:history="1">
+            <w:hyperlink r:id="rId26" w:history="1">
               <w:r>
                 <w:rPr>
                   <w:rStyle w:val="Hipervnculo"/>
@@ -9117,8 +10101,8 @@
       </w:pPr>
     </w:p>
     <w:sectPr>
-      <w:headerReference w:type="default" r:id="rId26"/>
-      <w:footerReference w:type="default" r:id="rId27"/>
+      <w:headerReference w:type="default" r:id="rId27"/>
+      <w:footerReference w:type="default" r:id="rId28"/>
       <w:pgSz w:w="11906" w:h="16838"/>
       <w:pgMar w:top="1417" w:right="1701" w:bottom="1417" w:left="1701" w:header="708" w:footer="708" w:gutter="0"/>
       <w:cols w:space="708"/>

</xml_diff>